<commit_message>
update of DataDictionary and Plan
</commit_message>
<xml_diff>
--- a/doc/可行性研究报告.docx
+++ b/doc/可行性研究报告.docx
@@ -1283,7 +1283,14 @@
                     <w:rFonts w:hint="eastAsia"/>
                     <w:sz w:val="28"/>
                   </w:rPr>
-                  <w:t>V1.0</w:t>
+                  <w:t>V</w:t>
+                </w:r>
+                <w:r>
+                  <w:rPr>
+                    <w:rFonts w:hint="eastAsia"/>
+                    <w:sz w:val="28"/>
+                  </w:rPr>
+                  <w:t>0.1</w:t>
                 </w:r>
               </w:p>
             </w:tc>
@@ -1364,7 +1371,14 @@
                     <w:rFonts w:hint="eastAsia"/>
                     <w:sz w:val="28"/>
                   </w:rPr>
-                  <w:t>V1.1</w:t>
+                  <w:t>V</w:t>
+                </w:r>
+                <w:r>
+                  <w:rPr>
+                    <w:rFonts w:hint="eastAsia"/>
+                    <w:sz w:val="28"/>
+                  </w:rPr>
+                  <w:t>0.2</w:t>
                 </w:r>
               </w:p>
             </w:tc>
@@ -1445,7 +1459,14 @@
                     <w:rFonts w:hint="eastAsia"/>
                     <w:sz w:val="28"/>
                   </w:rPr>
-                  <w:t>V1.2</w:t>
+                  <w:t>V</w:t>
+                </w:r>
+                <w:r>
+                  <w:rPr>
+                    <w:rFonts w:hint="eastAsia"/>
+                    <w:sz w:val="28"/>
+                  </w:rPr>
+                  <w:t>0.3</w:t>
                 </w:r>
               </w:p>
             </w:tc>
@@ -1525,7 +1546,14 @@
                     <w:rFonts w:hint="eastAsia"/>
                     <w:sz w:val="28"/>
                   </w:rPr>
-                  <w:t>V1.3</w:t>
+                  <w:t>V</w:t>
+                </w:r>
+                <w:r>
+                  <w:rPr>
+                    <w:rFonts w:hint="eastAsia"/>
+                    <w:sz w:val="28"/>
+                  </w:rPr>
+                  <w:t>0.4</w:t>
                 </w:r>
               </w:p>
             </w:tc>
@@ -1591,15 +1619,100 @@
                   </w:rPr>
                   <w:t>文档</w:t>
                 </w:r>
+                <w:r>
+                  <w:rPr>
+                    <w:rFonts w:hint="eastAsia"/>
+                    <w:sz w:val="28"/>
+                  </w:rPr>
+                  <w:t>格式</w:t>
+                </w:r>
+              </w:p>
+            </w:tc>
+          </w:tr>
+          <w:tr>
+            <w:trPr>
+              <w:trHeight w:val="590"/>
+            </w:trPr>
+            <w:tc>
+              <w:tcPr>
+                <w:tcW w:w="1221" w:type="dxa"/>
+              </w:tcPr>
+              <w:p>
+                <w:pPr>
+                  <w:rPr>
+                    <w:rFonts w:hint="eastAsia"/>
+                    <w:sz w:val="28"/>
+                  </w:rPr>
+                </w:pPr>
+                <w:r>
+                  <w:rPr>
+                    <w:rFonts w:hint="eastAsia"/>
+                    <w:sz w:val="28"/>
+                  </w:rPr>
+                  <w:t>V0.5</w:t>
+                </w:r>
+              </w:p>
+            </w:tc>
+            <w:tc>
+              <w:tcPr>
+                <w:tcW w:w="1712" w:type="dxa"/>
+              </w:tcPr>
+              <w:p>
+                <w:pPr>
+                  <w:rPr>
+                    <w:rFonts w:hint="eastAsia"/>
+                    <w:sz w:val="28"/>
+                  </w:rPr>
+                </w:pPr>
+                <w:r>
+                  <w:rPr>
+                    <w:rFonts w:hint="eastAsia"/>
+                    <w:sz w:val="28"/>
+                  </w:rPr>
+                  <w:t>2017-11-10</w:t>
+                </w:r>
+              </w:p>
+            </w:tc>
+            <w:tc>
+              <w:tcPr>
+                <w:tcW w:w="1110" w:type="dxa"/>
+              </w:tcPr>
+              <w:p>
+                <w:pPr>
+                  <w:rPr>
+                    <w:rFonts w:hint="eastAsia"/>
+                    <w:sz w:val="28"/>
+                  </w:rPr>
+                </w:pPr>
+                <w:r>
+                  <w:rPr>
+                    <w:rFonts w:hint="eastAsia"/>
+                    <w:sz w:val="28"/>
+                  </w:rPr>
+                  <w:t>盛轶群</w:t>
+                </w:r>
+              </w:p>
+            </w:tc>
+            <w:tc>
+              <w:tcPr>
+                <w:tcW w:w="4253" w:type="dxa"/>
+              </w:tcPr>
+              <w:p>
+                <w:pPr>
+                  <w:rPr>
+                    <w:rFonts w:hint="eastAsia"/>
+                    <w:sz w:val="28"/>
+                  </w:rPr>
+                </w:pPr>
+                <w:r>
+                  <w:rPr>
+                    <w:rFonts w:hint="eastAsia"/>
+                    <w:sz w:val="28"/>
+                  </w:rPr>
+                  <w:t>添加了数据字典</w:t>
+                </w:r>
                 <w:bookmarkStart w:id="34" w:name="_GoBack"/>
                 <w:bookmarkEnd w:id="34"/>
-                <w:r>
-                  <w:rPr>
-                    <w:rFonts w:hint="eastAsia"/>
-                    <w:sz w:val="28"/>
-                  </w:rPr>
-                  <w:t>格式</w:t>
-                </w:r>
               </w:p>
             </w:tc>
           </w:tr>
@@ -1921,68 +2034,12 @@
               </w:p>
             </w:tc>
           </w:tr>
-          <w:tr>
-            <w:trPr>
-              <w:trHeight w:val="590"/>
-            </w:trPr>
-            <w:tc>
-              <w:tcPr>
-                <w:tcW w:w="1221" w:type="dxa"/>
-              </w:tcPr>
-              <w:p>
-                <w:pPr>
-                  <w:rPr>
-                    <w:sz w:val="28"/>
-                  </w:rPr>
-                </w:pPr>
-              </w:p>
-            </w:tc>
-            <w:tc>
-              <w:tcPr>
-                <w:tcW w:w="1712" w:type="dxa"/>
-              </w:tcPr>
-              <w:p>
-                <w:pPr>
-                  <w:rPr>
-                    <w:sz w:val="28"/>
-                  </w:rPr>
-                </w:pPr>
-              </w:p>
-            </w:tc>
-            <w:tc>
-              <w:tcPr>
-                <w:tcW w:w="1110" w:type="dxa"/>
-              </w:tcPr>
-              <w:p>
-                <w:pPr>
-                  <w:rPr>
-                    <w:sz w:val="28"/>
-                  </w:rPr>
-                </w:pPr>
-              </w:p>
-            </w:tc>
-            <w:tc>
-              <w:tcPr>
-                <w:tcW w:w="4253" w:type="dxa"/>
-              </w:tcPr>
-              <w:p>
-                <w:pPr>
-                  <w:rPr>
-                    <w:sz w:val="28"/>
-                  </w:rPr>
-                </w:pPr>
-              </w:p>
-            </w:tc>
-          </w:tr>
         </w:tbl>
         <w:p/>
         <w:p>
           <w:pPr>
             <w:widowControl/>
             <w:jc w:val="left"/>
-            <w:rPr>
-              <w:rFonts w:hint="eastAsia"/>
-            </w:rPr>
           </w:pPr>
           <w:r>
             <w:br w:type="page"/>
@@ -1991,6 +2048,13 @@
         <w:sdt>
           <w:sdtPr>
             <w:rPr>
+              <w:rFonts w:asciiTheme="minorHAnsi" w:eastAsiaTheme="minorEastAsia" w:hAnsiTheme="minorHAnsi" w:cstheme="minorBidi"/>
+              <w:b w:val="0"/>
+              <w:bCs w:val="0"/>
+              <w:color w:val="auto"/>
+              <w:kern w:val="2"/>
+              <w:sz w:val="24"/>
+              <w:szCs w:val="24"/>
               <w:lang w:val="zh-CN"/>
             </w:rPr>
             <w:id w:val="518749776"/>
@@ -2001,12 +2065,7 @@
           </w:sdtPr>
           <w:sdtEndPr>
             <w:rPr>
-              <w:rFonts w:asciiTheme="minorHAnsi" w:eastAsiaTheme="minorEastAsia" w:hAnsiTheme="minorHAnsi" w:cstheme="minorBidi"/>
               <w:noProof/>
-              <w:color w:val="auto"/>
-              <w:kern w:val="2"/>
-              <w:sz w:val="24"/>
-              <w:szCs w:val="24"/>
               <w:lang w:val="en-US"/>
             </w:rPr>
           </w:sdtEndPr>
@@ -2014,9 +2073,6 @@
             <w:p>
               <w:pPr>
                 <w:pStyle w:val="ac"/>
-                <w:rPr>
-                  <w:rFonts w:hint="eastAsia"/>
-                </w:rPr>
               </w:pPr>
               <w:r>
                 <w:rPr>
@@ -4816,54 +4872,36 @@
           <w:pPr>
             <w:widowControl/>
             <w:jc w:val="left"/>
-            <w:rPr>
-              <w:rFonts w:hint="eastAsia"/>
-            </w:rPr>
           </w:pPr>
         </w:p>
         <w:p>
           <w:pPr>
             <w:widowControl/>
             <w:jc w:val="left"/>
-            <w:rPr>
-              <w:rFonts w:hint="eastAsia"/>
-            </w:rPr>
           </w:pPr>
         </w:p>
         <w:p>
           <w:pPr>
             <w:widowControl/>
             <w:jc w:val="left"/>
-            <w:rPr>
-              <w:rFonts w:hint="eastAsia"/>
-            </w:rPr>
           </w:pPr>
         </w:p>
         <w:p>
           <w:pPr>
             <w:widowControl/>
             <w:jc w:val="left"/>
-            <w:rPr>
-              <w:rFonts w:hint="eastAsia"/>
-            </w:rPr>
           </w:pPr>
         </w:p>
         <w:p>
           <w:pPr>
             <w:widowControl/>
             <w:jc w:val="left"/>
-            <w:rPr>
-              <w:rFonts w:hint="eastAsia"/>
-            </w:rPr>
           </w:pPr>
         </w:p>
         <w:p>
           <w:pPr>
             <w:widowControl/>
             <w:jc w:val="left"/>
-            <w:rPr>
-              <w:rFonts w:hint="eastAsia"/>
-            </w:rPr>
           </w:pPr>
         </w:p>
       </w:sdtContent>
@@ -7228,12 +7266,1174 @@
     </w:p>
     <w:p>
       <w:pPr>
-        <w:pStyle w:val="a3"/>
-        <w:ind w:left="567" w:firstLineChars="0" w:firstLine="0"/>
-        <w:rPr>
-          <w:rFonts w:asciiTheme="minorEastAsia" w:hAnsiTheme="minorEastAsia"/>
-          <w:sz w:val="28"/>
-          <w:szCs w:val="28"/>
+        <w:pStyle w:val="2"/>
+        <w:rPr>
+          <w:rFonts w:hint="eastAsia"/>
+        </w:rPr>
+      </w:pPr>
+      <w:r>
+        <w:rPr>
+          <w:rFonts w:hint="eastAsia"/>
+        </w:rPr>
+        <w:t>4.5</w:t>
+      </w:r>
+      <w:r>
+        <w:rPr>
+          <w:rFonts w:hint="eastAsia"/>
+        </w:rPr>
+        <w:t>数据字典</w:t>
+      </w:r>
+    </w:p>
+    <w:p>
+      <w:pPr>
+        <w:pBdr>
+          <w:top w:val="single" w:sz="4" w:space="1" w:color="auto"/>
+          <w:left w:val="single" w:sz="4" w:space="4" w:color="auto"/>
+          <w:bottom w:val="single" w:sz="4" w:space="1" w:color="auto"/>
+          <w:right w:val="single" w:sz="4" w:space="4" w:color="auto"/>
+        </w:pBdr>
+      </w:pPr>
+      <w:r>
+        <w:rPr>
+          <w:rFonts w:hint="eastAsia"/>
+        </w:rPr>
+        <w:t>名称：用户信息表</w:t>
+      </w:r>
+    </w:p>
+    <w:p>
+      <w:pPr>
+        <w:pBdr>
+          <w:top w:val="single" w:sz="4" w:space="1" w:color="auto"/>
+          <w:left w:val="single" w:sz="4" w:space="4" w:color="auto"/>
+          <w:bottom w:val="single" w:sz="4" w:space="1" w:color="auto"/>
+          <w:right w:val="single" w:sz="4" w:space="4" w:color="auto"/>
+        </w:pBdr>
+      </w:pPr>
+      <w:r>
+        <w:rPr>
+          <w:rFonts w:hint="eastAsia"/>
+        </w:rPr>
+        <w:t xml:space="preserve">index: </w:t>
+      </w:r>
+      <w:r>
+        <w:t>user</w:t>
+      </w:r>
+    </w:p>
+    <w:p>
+      <w:pPr>
+        <w:pBdr>
+          <w:top w:val="single" w:sz="4" w:space="1" w:color="auto"/>
+          <w:left w:val="single" w:sz="4" w:space="4" w:color="auto"/>
+          <w:bottom w:val="single" w:sz="4" w:space="1" w:color="auto"/>
+          <w:right w:val="single" w:sz="4" w:space="4" w:color="auto"/>
+        </w:pBdr>
+      </w:pPr>
+      <w:r>
+        <w:t>model: Users</w:t>
+      </w:r>
+    </w:p>
+    <w:p>
+      <w:pPr>
+        <w:pBdr>
+          <w:top w:val="single" w:sz="4" w:space="1" w:color="auto"/>
+          <w:left w:val="single" w:sz="4" w:space="4" w:color="auto"/>
+          <w:bottom w:val="single" w:sz="4" w:space="1" w:color="auto"/>
+          <w:right w:val="single" w:sz="4" w:space="4" w:color="auto"/>
+        </w:pBdr>
+      </w:pPr>
+      <w:r>
+        <w:t xml:space="preserve">describe: </w:t>
+      </w:r>
+      <w:r>
+        <w:rPr>
+          <w:rFonts w:hint="eastAsia"/>
+        </w:rPr>
+        <w:t>用来存储用户信息的表单</w:t>
+      </w:r>
+    </w:p>
+    <w:p>
+      <w:pPr>
+        <w:pBdr>
+          <w:top w:val="single" w:sz="4" w:space="1" w:color="auto"/>
+          <w:left w:val="single" w:sz="4" w:space="4" w:color="auto"/>
+          <w:bottom w:val="single" w:sz="4" w:space="1" w:color="auto"/>
+          <w:right w:val="single" w:sz="4" w:space="4" w:color="auto"/>
+        </w:pBdr>
+        <w:rPr>
+          <w:color w:val="000000" w:themeColor="text1"/>
+        </w:rPr>
+      </w:pPr>
+      <w:r>
+        <w:rPr>
+          <w:rFonts w:hint="eastAsia"/>
+        </w:rPr>
+        <w:t>定义：学号／工号</w:t>
+      </w:r>
+      <w:r>
+        <w:rPr>
+          <w:rFonts w:hint="eastAsia"/>
+        </w:rPr>
+        <w:t>*</w:t>
+      </w:r>
+      <w:r>
+        <w:rPr>
+          <w:rFonts w:hint="eastAsia"/>
+        </w:rPr>
+        <w:t>（</w:t>
+      </w:r>
+      <w:r>
+        <w:rPr>
+          <w:rFonts w:hint="eastAsia"/>
+        </w:rPr>
+        <w:t>id</w:t>
+      </w:r>
+      <w:r>
+        <w:rPr>
+          <w:rFonts w:hint="eastAsia"/>
+        </w:rPr>
+        <w:t>）</w:t>
+      </w:r>
+      <w:r>
+        <w:t>/String/</w:t>
+      </w:r>
+      <w:r>
+        <w:rPr>
+          <w:rFonts w:hint="eastAsia"/>
+        </w:rPr>
+        <w:t>+</w:t>
+      </w:r>
+      <w:r>
+        <w:rPr>
+          <w:rFonts w:hint="eastAsia"/>
+        </w:rPr>
+        <w:t>姓名（</w:t>
+      </w:r>
+      <w:proofErr w:type="spellStart"/>
+      <w:r>
+        <w:t>Usname</w:t>
+      </w:r>
+      <w:proofErr w:type="spellEnd"/>
+      <w:r>
+        <w:rPr>
+          <w:rFonts w:hint="eastAsia"/>
+        </w:rPr>
+        <w:t>）</w:t>
+      </w:r>
+      <w:r>
+        <w:t>/String/</w:t>
+      </w:r>
+      <w:r>
+        <w:rPr>
+          <w:rFonts w:hint="eastAsia"/>
+        </w:rPr>
+        <w:t>+</w:t>
+      </w:r>
+      <w:r>
+        <w:rPr>
+          <w:rFonts w:hint="eastAsia"/>
+        </w:rPr>
+        <w:t>密码（</w:t>
+      </w:r>
+      <w:proofErr w:type="spellStart"/>
+      <w:r>
+        <w:t>pwd</w:t>
+      </w:r>
+      <w:proofErr w:type="spellEnd"/>
+      <w:r>
+        <w:rPr>
+          <w:rFonts w:hint="eastAsia"/>
+        </w:rPr>
+        <w:t>）</w:t>
+      </w:r>
+      <w:r>
+        <w:t>/String/</w:t>
+      </w:r>
+      <w:r>
+        <w:rPr>
+          <w:rFonts w:hint="eastAsia"/>
+        </w:rPr>
+        <w:t>+</w:t>
+      </w:r>
+      <w:r>
+        <w:rPr>
+          <w:rFonts w:hint="eastAsia"/>
+        </w:rPr>
+        <w:t>班级（</w:t>
+      </w:r>
+      <w:r>
+        <w:t>Class</w:t>
+      </w:r>
+      <w:r>
+        <w:rPr>
+          <w:rFonts w:hint="eastAsia"/>
+        </w:rPr>
+        <w:t>）</w:t>
+      </w:r>
+      <w:r>
+        <w:t>/String/+</w:t>
+      </w:r>
+      <w:r>
+        <w:rPr>
+          <w:rFonts w:hint="eastAsia"/>
+          <w:color w:val="000000" w:themeColor="text1"/>
+        </w:rPr>
+        <w:t>权限（</w:t>
+      </w:r>
+      <w:r>
+        <w:rPr>
+          <w:rFonts w:hint="eastAsia"/>
+          <w:color w:val="000000" w:themeColor="text1"/>
+        </w:rPr>
+        <w:t>position</w:t>
+      </w:r>
+      <w:r>
+        <w:rPr>
+          <w:rFonts w:hint="eastAsia"/>
+          <w:color w:val="000000" w:themeColor="text1"/>
+        </w:rPr>
+        <w:t>）</w:t>
+      </w:r>
+      <w:r>
+        <w:rPr>
+          <w:color w:val="000000" w:themeColor="text1"/>
+        </w:rPr>
+        <w:t>/String/</w:t>
+      </w:r>
+    </w:p>
+    <w:p>
+      <w:pPr>
+        <w:pBdr>
+          <w:top w:val="single" w:sz="4" w:space="1" w:color="auto"/>
+          <w:left w:val="single" w:sz="4" w:space="4" w:color="auto"/>
+          <w:bottom w:val="single" w:sz="4" w:space="1" w:color="auto"/>
+          <w:right w:val="single" w:sz="4" w:space="4" w:color="auto"/>
+        </w:pBdr>
+      </w:pPr>
+    </w:p>
+    <w:p/>
+    <w:p>
+      <w:pPr>
+        <w:pBdr>
+          <w:top w:val="single" w:sz="4" w:space="1" w:color="auto"/>
+          <w:left w:val="single" w:sz="4" w:space="4" w:color="auto"/>
+          <w:bottom w:val="single" w:sz="4" w:space="1" w:color="auto"/>
+          <w:right w:val="single" w:sz="4" w:space="4" w:color="auto"/>
+        </w:pBdr>
+      </w:pPr>
+      <w:r>
+        <w:rPr>
+          <w:rFonts w:hint="eastAsia"/>
+        </w:rPr>
+        <w:t>名称：</w:t>
+      </w:r>
+      <w:r>
+        <w:rPr>
+          <w:rFonts w:hint="eastAsia"/>
+        </w:rPr>
+        <w:t>活动信息</w:t>
+      </w:r>
+    </w:p>
+    <w:p>
+      <w:pPr>
+        <w:pBdr>
+          <w:top w:val="single" w:sz="4" w:space="1" w:color="auto"/>
+          <w:left w:val="single" w:sz="4" w:space="4" w:color="auto"/>
+          <w:bottom w:val="single" w:sz="4" w:space="1" w:color="auto"/>
+          <w:right w:val="single" w:sz="4" w:space="4" w:color="auto"/>
+        </w:pBdr>
+      </w:pPr>
+      <w:r>
+        <w:rPr>
+          <w:rFonts w:hint="eastAsia"/>
+        </w:rPr>
+        <w:t>index: c</w:t>
+      </w:r>
+      <w:r>
+        <w:t>ampaign</w:t>
+      </w:r>
+    </w:p>
+    <w:p>
+      <w:pPr>
+        <w:pBdr>
+          <w:top w:val="single" w:sz="4" w:space="1" w:color="auto"/>
+          <w:left w:val="single" w:sz="4" w:space="4" w:color="auto"/>
+          <w:bottom w:val="single" w:sz="4" w:space="1" w:color="auto"/>
+          <w:right w:val="single" w:sz="4" w:space="4" w:color="auto"/>
+        </w:pBdr>
+      </w:pPr>
+      <w:r>
+        <w:t>model: Campai</w:t>
+      </w:r>
+      <w:r>
+        <w:rPr>
+          <w:rFonts w:hint="eastAsia"/>
+        </w:rPr>
+        <w:t>g</w:t>
+      </w:r>
+      <w:r>
+        <w:t>n</w:t>
+      </w:r>
+      <w:r>
+        <w:rPr>
+          <w:rFonts w:hint="eastAsia"/>
+        </w:rPr>
+        <w:t>s</w:t>
+      </w:r>
+    </w:p>
+    <w:p>
+      <w:pPr>
+        <w:pBdr>
+          <w:top w:val="single" w:sz="4" w:space="1" w:color="auto"/>
+          <w:left w:val="single" w:sz="4" w:space="4" w:color="auto"/>
+          <w:bottom w:val="single" w:sz="4" w:space="1" w:color="auto"/>
+          <w:right w:val="single" w:sz="4" w:space="4" w:color="auto"/>
+        </w:pBdr>
+      </w:pPr>
+      <w:r>
+        <w:t xml:space="preserve">describe: </w:t>
+      </w:r>
+      <w:r>
+        <w:rPr>
+          <w:rFonts w:hint="eastAsia"/>
+        </w:rPr>
+        <w:t>用来存储活动信息的表单</w:t>
+      </w:r>
+    </w:p>
+    <w:p>
+      <w:pPr>
+        <w:pBdr>
+          <w:top w:val="single" w:sz="4" w:space="1" w:color="auto"/>
+          <w:left w:val="single" w:sz="4" w:space="4" w:color="auto"/>
+          <w:bottom w:val="single" w:sz="4" w:space="1" w:color="auto"/>
+          <w:right w:val="single" w:sz="4" w:space="4" w:color="auto"/>
+        </w:pBdr>
+      </w:pPr>
+      <w:r>
+        <w:rPr>
+          <w:rFonts w:hint="eastAsia"/>
+        </w:rPr>
+        <w:t>定义：活动编号</w:t>
+      </w:r>
+      <w:r>
+        <w:t>*</w:t>
+      </w:r>
+      <w:r>
+        <w:rPr>
+          <w:rFonts w:hint="eastAsia"/>
+        </w:rPr>
+        <w:t>（</w:t>
+      </w:r>
+      <w:proofErr w:type="spellStart"/>
+      <w:r>
+        <w:rPr>
+          <w:rFonts w:hint="eastAsia"/>
+        </w:rPr>
+        <w:t>camid</w:t>
+      </w:r>
+      <w:proofErr w:type="spellEnd"/>
+      <w:r>
+        <w:rPr>
+          <w:rFonts w:hint="eastAsia"/>
+        </w:rPr>
+        <w:t>）</w:t>
+      </w:r>
+      <w:r>
+        <w:t>/</w:t>
+      </w:r>
+      <w:proofErr w:type="spellStart"/>
+      <w:r>
+        <w:t>int</w:t>
+      </w:r>
+      <w:proofErr w:type="spellEnd"/>
+      <w:r>
+        <w:t>/</w:t>
+      </w:r>
+      <w:r>
+        <w:rPr>
+          <w:rFonts w:hint="eastAsia"/>
+        </w:rPr>
+        <w:t>+</w:t>
+      </w:r>
+      <w:r>
+        <w:rPr>
+          <w:rFonts w:hint="eastAsia"/>
+        </w:rPr>
+        <w:t>活动名称（</w:t>
+      </w:r>
+      <w:proofErr w:type="spellStart"/>
+      <w:r>
+        <w:t>caname</w:t>
+      </w:r>
+      <w:proofErr w:type="spellEnd"/>
+      <w:r>
+        <w:rPr>
+          <w:rFonts w:hint="eastAsia"/>
+        </w:rPr>
+        <w:t>）</w:t>
+      </w:r>
+      <w:r>
+        <w:t>/String/</w:t>
+      </w:r>
+      <w:r>
+        <w:rPr>
+          <w:rFonts w:hint="eastAsia"/>
+        </w:rPr>
+        <w:t>+</w:t>
+      </w:r>
+      <w:r>
+        <w:rPr>
+          <w:rFonts w:hint="eastAsia"/>
+        </w:rPr>
+        <w:t>报名截止时间</w:t>
+      </w:r>
+      <w:r>
+        <w:t>(</w:t>
+      </w:r>
+      <w:proofErr w:type="spellStart"/>
+      <w:r>
+        <w:t>endeadline</w:t>
+      </w:r>
+      <w:proofErr w:type="spellEnd"/>
+      <w:r>
+        <w:t>)/DATE/</w:t>
+      </w:r>
+      <w:r>
+        <w:rPr>
+          <w:rFonts w:hint="eastAsia"/>
+        </w:rPr>
+        <w:t>+</w:t>
+      </w:r>
+      <w:r>
+        <w:rPr>
+          <w:rFonts w:hint="eastAsia"/>
+        </w:rPr>
+        <w:t>活动开始时间</w:t>
+      </w:r>
+      <w:r>
+        <w:t>(</w:t>
+      </w:r>
+      <w:proofErr w:type="spellStart"/>
+      <w:r>
+        <w:t>startline</w:t>
+      </w:r>
+      <w:proofErr w:type="spellEnd"/>
+      <w:r>
+        <w:t>)/DATE/</w:t>
+      </w:r>
+      <w:r>
+        <w:rPr>
+          <w:rFonts w:hint="eastAsia"/>
+        </w:rPr>
+        <w:t>+</w:t>
+      </w:r>
+      <w:r>
+        <w:rPr>
+          <w:rFonts w:hint="eastAsia"/>
+        </w:rPr>
+        <w:t>活动结束时间</w:t>
+      </w:r>
+      <w:r>
+        <w:t>(</w:t>
+      </w:r>
+      <w:proofErr w:type="spellStart"/>
+      <w:r>
+        <w:t>endline</w:t>
+      </w:r>
+      <w:proofErr w:type="spellEnd"/>
+      <w:r>
+        <w:t>)/DATE/</w:t>
+      </w:r>
+      <w:r>
+        <w:rPr>
+          <w:rFonts w:hint="eastAsia"/>
+        </w:rPr>
+        <w:t>+</w:t>
+      </w:r>
+      <w:r>
+        <w:rPr>
+          <w:rFonts w:hint="eastAsia"/>
+        </w:rPr>
+        <w:t>详细描述</w:t>
+      </w:r>
+      <w:r>
+        <w:t>(describe)/text/</w:t>
+      </w:r>
+      <w:r>
+        <w:rPr>
+          <w:rFonts w:hint="eastAsia"/>
+        </w:rPr>
+        <w:t>+</w:t>
+      </w:r>
+      <w:r>
+        <w:rPr>
+          <w:rFonts w:hint="eastAsia"/>
+        </w:rPr>
+        <w:t>活动图片</w:t>
+      </w:r>
+      <w:r>
+        <w:t>(</w:t>
+      </w:r>
+      <w:proofErr w:type="spellStart"/>
+      <w:r>
+        <w:t>imageURL</w:t>
+      </w:r>
+      <w:proofErr w:type="spellEnd"/>
+      <w:r>
+        <w:t>)/String/</w:t>
+      </w:r>
+      <w:r>
+        <w:rPr>
+          <w:rFonts w:hint="eastAsia"/>
+          <w:color w:val="FF0000"/>
+        </w:rPr>
+        <w:t>+</w:t>
+      </w:r>
+      <w:r>
+        <w:rPr>
+          <w:rFonts w:hint="eastAsia"/>
+          <w:color w:val="FF0000"/>
+        </w:rPr>
+        <w:t>活动状态</w:t>
+      </w:r>
+      <w:r>
+        <w:rPr>
+          <w:rFonts w:hint="eastAsia"/>
+          <w:color w:val="FF0000"/>
+        </w:rPr>
+        <w:t>（</w:t>
+      </w:r>
+      <w:r>
+        <w:rPr>
+          <w:rFonts w:hint="eastAsia"/>
+          <w:color w:val="FF0000"/>
+        </w:rPr>
+        <w:t>state</w:t>
+      </w:r>
+      <w:r>
+        <w:rPr>
+          <w:rFonts w:hint="eastAsia"/>
+          <w:color w:val="FF0000"/>
+        </w:rPr>
+        <w:t>）／</w:t>
+      </w:r>
+      <w:r>
+        <w:rPr>
+          <w:rFonts w:hint="eastAsia"/>
+          <w:color w:val="FF0000"/>
+        </w:rPr>
+        <w:t>String</w:t>
+      </w:r>
+      <w:r>
+        <w:rPr>
+          <w:rFonts w:hint="eastAsia"/>
+          <w:color w:val="FF0000"/>
+        </w:rPr>
+        <w:t>／</w:t>
+      </w:r>
+    </w:p>
+    <w:p/>
+    <w:p>
+      <w:pPr>
+        <w:pBdr>
+          <w:top w:val="single" w:sz="4" w:space="1" w:color="auto"/>
+          <w:left w:val="single" w:sz="4" w:space="4" w:color="auto"/>
+          <w:bottom w:val="single" w:sz="4" w:space="1" w:color="auto"/>
+          <w:right w:val="single" w:sz="4" w:space="4" w:color="auto"/>
+        </w:pBdr>
+      </w:pPr>
+      <w:r>
+        <w:rPr>
+          <w:rFonts w:hint="eastAsia"/>
+        </w:rPr>
+        <w:t>名称：</w:t>
+      </w:r>
+      <w:r>
+        <w:rPr>
+          <w:rFonts w:hint="eastAsia"/>
+        </w:rPr>
+        <w:t>参与表</w:t>
+      </w:r>
+    </w:p>
+    <w:p>
+      <w:pPr>
+        <w:pBdr>
+          <w:top w:val="single" w:sz="4" w:space="1" w:color="auto"/>
+          <w:left w:val="single" w:sz="4" w:space="4" w:color="auto"/>
+          <w:bottom w:val="single" w:sz="4" w:space="1" w:color="auto"/>
+          <w:right w:val="single" w:sz="4" w:space="4" w:color="auto"/>
+        </w:pBdr>
+      </w:pPr>
+      <w:r>
+        <w:rPr>
+          <w:rFonts w:hint="eastAsia"/>
+        </w:rPr>
+        <w:t xml:space="preserve">index: </w:t>
+      </w:r>
+      <w:proofErr w:type="spellStart"/>
+      <w:r>
+        <w:rPr>
+          <w:rFonts w:hint="eastAsia"/>
+        </w:rPr>
+        <w:t>part</w:t>
+      </w:r>
+      <w:r>
+        <w:t>y_relationship</w:t>
+      </w:r>
+      <w:proofErr w:type="spellEnd"/>
+    </w:p>
+    <w:p>
+      <w:pPr>
+        <w:pBdr>
+          <w:top w:val="single" w:sz="4" w:space="1" w:color="auto"/>
+          <w:left w:val="single" w:sz="4" w:space="4" w:color="auto"/>
+          <w:bottom w:val="single" w:sz="4" w:space="1" w:color="auto"/>
+          <w:right w:val="single" w:sz="4" w:space="4" w:color="auto"/>
+        </w:pBdr>
+      </w:pPr>
+      <w:r>
+        <w:t xml:space="preserve">model: </w:t>
+      </w:r>
+      <w:proofErr w:type="spellStart"/>
+      <w:r>
+        <w:t>PartyShip</w:t>
+      </w:r>
+      <w:proofErr w:type="spellEnd"/>
+    </w:p>
+    <w:p>
+      <w:pPr>
+        <w:pBdr>
+          <w:top w:val="single" w:sz="4" w:space="1" w:color="auto"/>
+          <w:left w:val="single" w:sz="4" w:space="4" w:color="auto"/>
+          <w:bottom w:val="single" w:sz="4" w:space="1" w:color="auto"/>
+          <w:right w:val="single" w:sz="4" w:space="4" w:color="auto"/>
+        </w:pBdr>
+      </w:pPr>
+      <w:r>
+        <w:t>model</w:t>
+      </w:r>
+      <w:r>
+        <w:rPr>
+          <w:rFonts w:hint="eastAsia"/>
+        </w:rPr>
+        <w:t>定义：</w:t>
+      </w:r>
+      <w:proofErr w:type="spellStart"/>
+      <w:r>
+        <w:t>Users+List</w:t>
+      </w:r>
+      <w:proofErr w:type="spellEnd"/>
+      <w:r>
+        <w:t>&lt;</w:t>
+      </w:r>
+      <w:r>
+        <w:t xml:space="preserve"> </w:t>
+      </w:r>
+      <w:r>
+        <w:t>Campai</w:t>
+      </w:r>
+      <w:r>
+        <w:rPr>
+          <w:rFonts w:hint="eastAsia"/>
+        </w:rPr>
+        <w:t>g</w:t>
+      </w:r>
+      <w:r>
+        <w:t>n</w:t>
+      </w:r>
+      <w:r>
+        <w:rPr>
+          <w:rFonts w:hint="eastAsia"/>
+        </w:rPr>
+        <w:t>s</w:t>
+      </w:r>
+      <w:r>
+        <w:t xml:space="preserve"> &gt;; </w:t>
+      </w:r>
+      <w:proofErr w:type="spellStart"/>
+      <w:r>
+        <w:t>Campai</w:t>
+      </w:r>
+      <w:r>
+        <w:rPr>
+          <w:rFonts w:hint="eastAsia"/>
+        </w:rPr>
+        <w:t>g</w:t>
+      </w:r>
+      <w:r>
+        <w:t>n</w:t>
+      </w:r>
+      <w:r>
+        <w:rPr>
+          <w:rFonts w:hint="eastAsia"/>
+        </w:rPr>
+        <w:t>s</w:t>
+      </w:r>
+      <w:proofErr w:type="spellEnd"/>
+      <w:r>
+        <w:t xml:space="preserve"> + List&lt;Users&gt;</w:t>
+      </w:r>
+    </w:p>
+    <w:p>
+      <w:pPr>
+        <w:pBdr>
+          <w:top w:val="single" w:sz="4" w:space="1" w:color="auto"/>
+          <w:left w:val="single" w:sz="4" w:space="4" w:color="auto"/>
+          <w:bottom w:val="single" w:sz="4" w:space="1" w:color="auto"/>
+          <w:right w:val="single" w:sz="4" w:space="4" w:color="auto"/>
+        </w:pBdr>
+      </w:pPr>
+      <w:r>
+        <w:t xml:space="preserve">describe: </w:t>
+      </w:r>
+      <w:r>
+        <w:rPr>
+          <w:rFonts w:hint="eastAsia"/>
+        </w:rPr>
+        <w:t>用来存储每一个活动参与者信息的表</w:t>
+      </w:r>
+    </w:p>
+    <w:p>
+      <w:pPr>
+        <w:pBdr>
+          <w:top w:val="single" w:sz="4" w:space="1" w:color="auto"/>
+          <w:left w:val="single" w:sz="4" w:space="4" w:color="auto"/>
+          <w:bottom w:val="single" w:sz="4" w:space="1" w:color="auto"/>
+          <w:right w:val="single" w:sz="4" w:space="4" w:color="auto"/>
+        </w:pBdr>
+      </w:pPr>
+      <w:r>
+        <w:rPr>
+          <w:rFonts w:hint="eastAsia"/>
+        </w:rPr>
+        <w:t>定义：学号／工号（</w:t>
+      </w:r>
+      <w:proofErr w:type="spellStart"/>
+      <w:r>
+        <w:rPr>
+          <w:rFonts w:hint="eastAsia"/>
+        </w:rPr>
+        <w:t>part</w:t>
+      </w:r>
+      <w:r>
+        <w:t>y_relationship_id</w:t>
+      </w:r>
+      <w:proofErr w:type="spellEnd"/>
+      <w:r>
+        <w:rPr>
+          <w:rFonts w:hint="eastAsia"/>
+        </w:rPr>
+        <w:t>）</w:t>
+      </w:r>
+      <w:r>
+        <w:t>+</w:t>
+      </w:r>
+      <w:r>
+        <w:rPr>
+          <w:rFonts w:hint="eastAsia"/>
+        </w:rPr>
+        <w:t>活动编号（</w:t>
+      </w:r>
+      <w:proofErr w:type="spellStart"/>
+      <w:r>
+        <w:rPr>
+          <w:rFonts w:hint="eastAsia"/>
+        </w:rPr>
+        <w:t>part</w:t>
+      </w:r>
+      <w:r>
+        <w:t>y_relationship</w:t>
+      </w:r>
+      <w:proofErr w:type="spellEnd"/>
+      <w:r>
+        <w:t>_</w:t>
+      </w:r>
+      <w:r>
+        <w:rPr>
+          <w:rFonts w:hint="eastAsia"/>
+        </w:rPr>
+        <w:t xml:space="preserve"> </w:t>
+      </w:r>
+      <w:proofErr w:type="spellStart"/>
+      <w:r>
+        <w:rPr>
+          <w:rFonts w:hint="eastAsia"/>
+        </w:rPr>
+        <w:t>camid</w:t>
+      </w:r>
+      <w:proofErr w:type="spellEnd"/>
+      <w:r>
+        <w:rPr>
+          <w:rFonts w:hint="eastAsia"/>
+        </w:rPr>
+        <w:t>）</w:t>
+      </w:r>
+      <w:r>
+        <w:t>+</w:t>
+      </w:r>
+      <w:r>
+        <w:rPr>
+          <w:rFonts w:hint="eastAsia"/>
+        </w:rPr>
+        <w:t>身份（</w:t>
+      </w:r>
+      <w:r>
+        <w:rPr>
+          <w:rFonts w:hint="eastAsia"/>
+        </w:rPr>
+        <w:t>role</w:t>
+      </w:r>
+      <w:r>
+        <w:rPr>
+          <w:rFonts w:hint="eastAsia"/>
+        </w:rPr>
+        <w:t>）</w:t>
+      </w:r>
+      <w:r>
+        <w:t>/</w:t>
+      </w:r>
+      <w:proofErr w:type="spellStart"/>
+      <w:r>
+        <w:t>int</w:t>
+      </w:r>
+      <w:proofErr w:type="spellEnd"/>
+      <w:r>
+        <w:t>/</w:t>
+      </w:r>
+    </w:p>
+    <w:p/>
+    <w:p>
+      <w:pPr>
+        <w:pBdr>
+          <w:top w:val="single" w:sz="4" w:space="1" w:color="auto"/>
+          <w:left w:val="single" w:sz="4" w:space="4" w:color="auto"/>
+          <w:bottom w:val="single" w:sz="4" w:space="1" w:color="auto"/>
+          <w:right w:val="single" w:sz="4" w:space="4" w:color="auto"/>
+        </w:pBdr>
+      </w:pPr>
+      <w:r>
+        <w:rPr>
+          <w:rFonts w:hint="eastAsia"/>
+        </w:rPr>
+        <w:t>名称：</w:t>
+      </w:r>
+      <w:r>
+        <w:rPr>
+          <w:rFonts w:hint="eastAsia"/>
+        </w:rPr>
+        <w:t>身份类型表</w:t>
+      </w:r>
+      <w:r>
+        <w:rPr>
+          <w:rFonts w:hint="eastAsia"/>
+        </w:rPr>
+        <w:t xml:space="preserve"> </w:t>
+      </w:r>
+    </w:p>
+    <w:p>
+      <w:pPr>
+        <w:pBdr>
+          <w:top w:val="single" w:sz="4" w:space="1" w:color="auto"/>
+          <w:left w:val="single" w:sz="4" w:space="4" w:color="auto"/>
+          <w:bottom w:val="single" w:sz="4" w:space="1" w:color="auto"/>
+          <w:right w:val="single" w:sz="4" w:space="4" w:color="auto"/>
+        </w:pBdr>
+      </w:pPr>
+      <w:r>
+        <w:rPr>
+          <w:rFonts w:hint="eastAsia"/>
+        </w:rPr>
+        <w:t xml:space="preserve">index: </w:t>
+      </w:r>
+      <w:proofErr w:type="spellStart"/>
+      <w:r>
+        <w:rPr>
+          <w:rFonts w:hint="eastAsia"/>
+        </w:rPr>
+        <w:t>roletype</w:t>
+      </w:r>
+      <w:proofErr w:type="spellEnd"/>
+    </w:p>
+    <w:p>
+      <w:pPr>
+        <w:pBdr>
+          <w:top w:val="single" w:sz="4" w:space="1" w:color="auto"/>
+          <w:left w:val="single" w:sz="4" w:space="4" w:color="auto"/>
+          <w:bottom w:val="single" w:sz="4" w:space="1" w:color="auto"/>
+          <w:right w:val="single" w:sz="4" w:space="4" w:color="auto"/>
+        </w:pBdr>
+      </w:pPr>
+      <w:r>
+        <w:t xml:space="preserve">model: </w:t>
+      </w:r>
+      <w:r>
+        <w:rPr>
+          <w:rFonts w:hint="eastAsia"/>
+        </w:rPr>
+        <w:t>Role</w:t>
+      </w:r>
+    </w:p>
+    <w:p>
+      <w:pPr>
+        <w:pBdr>
+          <w:top w:val="single" w:sz="4" w:space="1" w:color="auto"/>
+          <w:left w:val="single" w:sz="4" w:space="4" w:color="auto"/>
+          <w:bottom w:val="single" w:sz="4" w:space="1" w:color="auto"/>
+          <w:right w:val="single" w:sz="4" w:space="4" w:color="auto"/>
+        </w:pBdr>
+      </w:pPr>
+      <w:r>
+        <w:t xml:space="preserve">describe: </w:t>
+      </w:r>
+      <w:r>
+        <w:rPr>
+          <w:rFonts w:hint="eastAsia"/>
+        </w:rPr>
+        <w:t>用来存储身份类型</w:t>
+      </w:r>
+    </w:p>
+    <w:p>
+      <w:pPr>
+        <w:pBdr>
+          <w:top w:val="single" w:sz="4" w:space="1" w:color="auto"/>
+          <w:left w:val="single" w:sz="4" w:space="4" w:color="auto"/>
+          <w:bottom w:val="single" w:sz="4" w:space="1" w:color="auto"/>
+          <w:right w:val="single" w:sz="4" w:space="4" w:color="auto"/>
+        </w:pBdr>
+      </w:pPr>
+      <w:r>
+        <w:rPr>
+          <w:rFonts w:hint="eastAsia"/>
+        </w:rPr>
+        <w:t>定义：身份类型码</w:t>
+      </w:r>
+      <w:r>
+        <w:rPr>
+          <w:rFonts w:hint="eastAsia"/>
+        </w:rPr>
+        <w:t>*</w:t>
+      </w:r>
+      <w:r>
+        <w:rPr>
+          <w:rFonts w:hint="eastAsia"/>
+        </w:rPr>
+        <w:t>（</w:t>
+      </w:r>
+      <w:proofErr w:type="spellStart"/>
+      <w:r>
+        <w:t>roleid</w:t>
+      </w:r>
+      <w:proofErr w:type="spellEnd"/>
+      <w:r>
+        <w:rPr>
+          <w:rFonts w:hint="eastAsia"/>
+        </w:rPr>
+        <w:t>）</w:t>
+      </w:r>
+      <w:r>
+        <w:rPr>
+          <w:rFonts w:hint="eastAsia"/>
+        </w:rPr>
+        <w:t>/</w:t>
+      </w:r>
+      <w:proofErr w:type="spellStart"/>
+      <w:r>
+        <w:t>int</w:t>
+      </w:r>
+      <w:proofErr w:type="spellEnd"/>
+      <w:r>
+        <w:t>/+</w:t>
+      </w:r>
+      <w:r>
+        <w:rPr>
+          <w:rFonts w:hint="eastAsia"/>
+        </w:rPr>
+        <w:t>身份名称</w:t>
+      </w:r>
+      <w:r>
+        <w:t>(</w:t>
+      </w:r>
+      <w:proofErr w:type="spellStart"/>
+      <w:r>
+        <w:t>roname</w:t>
+      </w:r>
+      <w:proofErr w:type="spellEnd"/>
+      <w:r>
+        <w:t>)/string/</w:t>
+      </w:r>
+    </w:p>
+    <w:p/>
+    <w:p>
+      <w:pPr>
+        <w:pBdr>
+          <w:top w:val="single" w:sz="4" w:space="1" w:color="auto"/>
+          <w:left w:val="single" w:sz="4" w:space="4" w:color="auto"/>
+          <w:bottom w:val="single" w:sz="4" w:space="1" w:color="auto"/>
+          <w:right w:val="single" w:sz="4" w:space="4" w:color="auto"/>
+        </w:pBdr>
+      </w:pPr>
+      <w:r>
+        <w:rPr>
+          <w:rFonts w:hint="eastAsia"/>
+        </w:rPr>
+        <w:t>名称：</w:t>
+      </w:r>
+      <w:r>
+        <w:rPr>
+          <w:rFonts w:hint="eastAsia"/>
+        </w:rPr>
+        <w:t>活动社交圈表</w:t>
+      </w:r>
+      <w:r>
+        <w:rPr>
+          <w:rFonts w:hint="eastAsia"/>
+        </w:rPr>
+        <w:t xml:space="preserve"> </w:t>
+      </w:r>
+    </w:p>
+    <w:p>
+      <w:pPr>
+        <w:pBdr>
+          <w:top w:val="single" w:sz="4" w:space="1" w:color="auto"/>
+          <w:left w:val="single" w:sz="4" w:space="4" w:color="auto"/>
+          <w:bottom w:val="single" w:sz="4" w:space="1" w:color="auto"/>
+          <w:right w:val="single" w:sz="4" w:space="4" w:color="auto"/>
+        </w:pBdr>
+      </w:pPr>
+      <w:r>
+        <w:rPr>
+          <w:rFonts w:hint="eastAsia"/>
+        </w:rPr>
+        <w:t>index: doings</w:t>
+      </w:r>
+    </w:p>
+    <w:p>
+      <w:pPr>
+        <w:pBdr>
+          <w:top w:val="single" w:sz="4" w:space="1" w:color="auto"/>
+          <w:left w:val="single" w:sz="4" w:space="4" w:color="auto"/>
+          <w:bottom w:val="single" w:sz="4" w:space="1" w:color="auto"/>
+          <w:right w:val="single" w:sz="4" w:space="4" w:color="auto"/>
+        </w:pBdr>
+      </w:pPr>
+      <w:r>
+        <w:t xml:space="preserve">model: </w:t>
+      </w:r>
+      <w:r>
+        <w:rPr>
+          <w:rFonts w:hint="eastAsia"/>
+        </w:rPr>
+        <w:t>Doings</w:t>
+      </w:r>
+    </w:p>
+    <w:p>
+      <w:pPr>
+        <w:pBdr>
+          <w:top w:val="single" w:sz="4" w:space="1" w:color="auto"/>
+          <w:left w:val="single" w:sz="4" w:space="4" w:color="auto"/>
+          <w:bottom w:val="single" w:sz="4" w:space="1" w:color="auto"/>
+          <w:right w:val="single" w:sz="4" w:space="4" w:color="auto"/>
+        </w:pBdr>
+      </w:pPr>
+      <w:r>
+        <w:t xml:space="preserve">describe: </w:t>
+      </w:r>
+      <w:r>
+        <w:rPr>
+          <w:rFonts w:hint="eastAsia"/>
+        </w:rPr>
+        <w:t>用来存储每个人对活动的感想和相关照片信息，提供九张照片上传的服务，以及</w:t>
+      </w:r>
+      <w:r>
+        <w:rPr>
+          <w:rFonts w:hint="eastAsia"/>
+        </w:rPr>
+        <w:t>140</w:t>
+      </w:r>
+      <w:r>
+        <w:rPr>
+          <w:rFonts w:hint="eastAsia"/>
+        </w:rPr>
+        <w:t>的文字描述。</w:t>
+      </w:r>
+    </w:p>
+    <w:p>
+      <w:pPr>
+        <w:pBdr>
+          <w:top w:val="single" w:sz="4" w:space="1" w:color="auto"/>
+          <w:left w:val="single" w:sz="4" w:space="4" w:color="auto"/>
+          <w:bottom w:val="single" w:sz="4" w:space="1" w:color="auto"/>
+          <w:right w:val="single" w:sz="4" w:space="4" w:color="auto"/>
+        </w:pBdr>
+      </w:pPr>
+      <w:r>
+        <w:rPr>
+          <w:rFonts w:hint="eastAsia"/>
+        </w:rPr>
+        <w:t>定义：编号</w:t>
+      </w:r>
+      <w:r>
+        <w:rPr>
+          <w:rFonts w:hint="eastAsia"/>
+        </w:rPr>
+        <w:t>+</w:t>
+      </w:r>
+      <w:r>
+        <w:rPr>
+          <w:rFonts w:hint="eastAsia"/>
+          <w:color w:val="FF0000"/>
+        </w:rPr>
+        <w:t>发布者编号</w:t>
+      </w:r>
+      <w:r>
+        <w:rPr>
+          <w:rFonts w:hint="eastAsia"/>
+        </w:rPr>
+        <w:t>+</w:t>
+      </w:r>
+      <w:r>
+        <w:rPr>
+          <w:rFonts w:hint="eastAsia"/>
+        </w:rPr>
+        <w:t>文字描述</w:t>
+      </w:r>
+      <w:r>
+        <w:rPr>
+          <w:rFonts w:hint="eastAsia"/>
+        </w:rPr>
+        <w:t>+</w:t>
+      </w:r>
+      <w:r>
+        <w:rPr>
+          <w:rFonts w:hint="eastAsia"/>
+        </w:rPr>
+        <w:t>照片</w:t>
+      </w:r>
+      <w:r>
+        <w:rPr>
+          <w:rFonts w:hint="eastAsia"/>
+        </w:rPr>
+        <w:t>URL*9+</w:t>
+      </w:r>
+      <w:r>
+        <w:rPr>
+          <w:rFonts w:hint="eastAsia"/>
+          <w:color w:val="000000" w:themeColor="text1"/>
+        </w:rPr>
+        <w:t>评论文件</w:t>
+      </w:r>
+      <w:r>
+        <w:rPr>
+          <w:rFonts w:hint="eastAsia"/>
+          <w:color w:val="000000" w:themeColor="text1"/>
+        </w:rPr>
+        <w:t>URL</w:t>
+      </w:r>
+    </w:p>
+    <w:p/>
+    <w:p>
+      <w:pPr>
+        <w:rPr>
+          <w:rFonts w:hint="eastAsia"/>
         </w:rPr>
       </w:pPr>
     </w:p>
@@ -10887,7 +12087,7 @@
 </file>
 
 <file path=customXml/itemProps1.xml><?xml version="1.0" encoding="utf-8"?>
-<ds:datastoreItem xmlns:ds="http://schemas.openxmlformats.org/officeDocument/2006/customXml" ds:itemID="{EAF11551-5C04-EA45-AEB2-C8209DB4BC1D}">
+<ds:datastoreItem xmlns:ds="http://schemas.openxmlformats.org/officeDocument/2006/customXml" ds:itemID="{EDEDFC8A-D573-B841-B1A2-4ED549B3D3CD}">
   <ds:schemaRefs>
     <ds:schemaRef ds:uri="http://schemas.openxmlformats.org/officeDocument/2006/bibliography"/>
   </ds:schemaRefs>

</xml_diff>

<commit_message>
Auto stash before merge of "master" and "syq_branch"
</commit_message>
<xml_diff>
--- a/doc/可行性研究报告.docx
+++ b/doc/可行性研究报告.docx
@@ -1153,8 +1153,8 @@
               <w:szCs w:val="48"/>
             </w:rPr>
           </w:pPr>
-          <w:bookmarkStart w:id="32" w:name="_Toc497935966"/>
-          <w:bookmarkStart w:id="33" w:name="_Toc497936537"/>
+          <w:bookmarkStart w:id="17" w:name="_Toc497935966"/>
+          <w:bookmarkStart w:id="18" w:name="_Toc497936537"/>
           <w:r>
             <w:rPr>
               <w:rFonts w:hint="eastAsia"/>
@@ -1163,8 +1163,8 @@
             </w:rPr>
             <w:t>文件修改控制页</w:t>
           </w:r>
-          <w:bookmarkEnd w:id="32"/>
-          <w:bookmarkEnd w:id="33"/>
+          <w:bookmarkEnd w:id="17"/>
+          <w:bookmarkEnd w:id="18"/>
         </w:p>
         <w:tbl>
           <w:tblPr>
@@ -1283,7 +1283,14 @@
                     <w:rFonts w:hint="eastAsia"/>
                     <w:sz w:val="28"/>
                   </w:rPr>
-                  <w:t>V1.0</w:t>
+                  <w:t>V</w:t>
+                </w:r>
+                <w:r>
+                  <w:rPr>
+                    <w:rFonts w:hint="eastAsia"/>
+                    <w:sz w:val="28"/>
+                  </w:rPr>
+                  <w:t>0.1</w:t>
                 </w:r>
               </w:p>
             </w:tc>
@@ -1364,7 +1371,14 @@
                     <w:rFonts w:hint="eastAsia"/>
                     <w:sz w:val="28"/>
                   </w:rPr>
-                  <w:t>V1.1</w:t>
+                  <w:t>V</w:t>
+                </w:r>
+                <w:r>
+                  <w:rPr>
+                    <w:rFonts w:hint="eastAsia"/>
+                    <w:sz w:val="28"/>
+                  </w:rPr>
+                  <w:t>0.2</w:t>
                 </w:r>
               </w:p>
             </w:tc>
@@ -1445,7 +1459,14 @@
                     <w:rFonts w:hint="eastAsia"/>
                     <w:sz w:val="28"/>
                   </w:rPr>
-                  <w:t>V1.2</w:t>
+                  <w:t>V</w:t>
+                </w:r>
+                <w:r>
+                  <w:rPr>
+                    <w:rFonts w:hint="eastAsia"/>
+                    <w:sz w:val="28"/>
+                  </w:rPr>
+                  <w:t>0.3</w:t>
                 </w:r>
               </w:p>
             </w:tc>
@@ -1525,7 +1546,14 @@
                     <w:rFonts w:hint="eastAsia"/>
                     <w:sz w:val="28"/>
                   </w:rPr>
-                  <w:t>V1.3</w:t>
+                  <w:t>V</w:t>
+                </w:r>
+                <w:r>
+                  <w:rPr>
+                    <w:rFonts w:hint="eastAsia"/>
+                    <w:sz w:val="28"/>
+                  </w:rPr>
+                  <w:t>0.4</w:t>
                 </w:r>
               </w:p>
             </w:tc>
@@ -1591,14 +1619,93 @@
                   </w:rPr>
                   <w:t>文档</w:t>
                 </w:r>
-                <w:bookmarkStart w:id="34" w:name="_GoBack"/>
-                <w:bookmarkEnd w:id="34"/>
                 <w:r>
                   <w:rPr>
                     <w:rFonts w:hint="eastAsia"/>
                     <w:sz w:val="28"/>
                   </w:rPr>
                   <w:t>格式</w:t>
+                </w:r>
+              </w:p>
+            </w:tc>
+          </w:tr>
+          <w:tr>
+            <w:trPr>
+              <w:trHeight w:val="590"/>
+            </w:trPr>
+            <w:tc>
+              <w:tcPr>
+                <w:tcW w:w="1221" w:type="dxa"/>
+              </w:tcPr>
+              <w:p>
+                <w:pPr>
+                  <w:rPr>
+                    <w:sz w:val="28"/>
+                  </w:rPr>
+                </w:pPr>
+                <w:r>
+                  <w:rPr>
+                    <w:rFonts w:hint="eastAsia"/>
+                    <w:sz w:val="28"/>
+                  </w:rPr>
+                  <w:t>V0.5</w:t>
+                </w:r>
+              </w:p>
+            </w:tc>
+            <w:tc>
+              <w:tcPr>
+                <w:tcW w:w="1712" w:type="dxa"/>
+              </w:tcPr>
+              <w:p>
+                <w:pPr>
+                  <w:rPr>
+                    <w:sz w:val="28"/>
+                  </w:rPr>
+                </w:pPr>
+                <w:r>
+                  <w:rPr>
+                    <w:rFonts w:hint="eastAsia"/>
+                    <w:sz w:val="28"/>
+                  </w:rPr>
+                  <w:t>2017-11-10</w:t>
+                </w:r>
+              </w:p>
+            </w:tc>
+            <w:tc>
+              <w:tcPr>
+                <w:tcW w:w="1110" w:type="dxa"/>
+              </w:tcPr>
+              <w:p>
+                <w:pPr>
+                  <w:rPr>
+                    <w:sz w:val="28"/>
+                  </w:rPr>
+                </w:pPr>
+                <w:r>
+                  <w:rPr>
+                    <w:rFonts w:hint="eastAsia"/>
+                    <w:sz w:val="28"/>
+                  </w:rPr>
+                  <w:t>盛轶群</w:t>
+                </w:r>
+              </w:p>
+            </w:tc>
+            <w:tc>
+              <w:tcPr>
+                <w:tcW w:w="4253" w:type="dxa"/>
+              </w:tcPr>
+              <w:p>
+                <w:pPr>
+                  <w:rPr>
+                    <w:sz w:val="28"/>
+                  </w:rPr>
+                </w:pPr>
+                <w:r>
+                  <w:rPr>
+                    <w:rFonts w:hint="eastAsia"/>
+                    <w:sz w:val="28"/>
+                  </w:rPr>
+                  <w:t>添加了数据字典</w:t>
                 </w:r>
               </w:p>
             </w:tc>
@@ -1921,68 +2028,12 @@
               </w:p>
             </w:tc>
           </w:tr>
-          <w:tr>
-            <w:trPr>
-              <w:trHeight w:val="590"/>
-            </w:trPr>
-            <w:tc>
-              <w:tcPr>
-                <w:tcW w:w="1221" w:type="dxa"/>
-              </w:tcPr>
-              <w:p>
-                <w:pPr>
-                  <w:rPr>
-                    <w:sz w:val="28"/>
-                  </w:rPr>
-                </w:pPr>
-              </w:p>
-            </w:tc>
-            <w:tc>
-              <w:tcPr>
-                <w:tcW w:w="1712" w:type="dxa"/>
-              </w:tcPr>
-              <w:p>
-                <w:pPr>
-                  <w:rPr>
-                    <w:sz w:val="28"/>
-                  </w:rPr>
-                </w:pPr>
-              </w:p>
-            </w:tc>
-            <w:tc>
-              <w:tcPr>
-                <w:tcW w:w="1110" w:type="dxa"/>
-              </w:tcPr>
-              <w:p>
-                <w:pPr>
-                  <w:rPr>
-                    <w:sz w:val="28"/>
-                  </w:rPr>
-                </w:pPr>
-              </w:p>
-            </w:tc>
-            <w:tc>
-              <w:tcPr>
-                <w:tcW w:w="4253" w:type="dxa"/>
-              </w:tcPr>
-              <w:p>
-                <w:pPr>
-                  <w:rPr>
-                    <w:sz w:val="28"/>
-                  </w:rPr>
-                </w:pPr>
-              </w:p>
-            </w:tc>
-          </w:tr>
         </w:tbl>
         <w:p/>
         <w:p>
           <w:pPr>
             <w:widowControl/>
             <w:jc w:val="left"/>
-            <w:rPr>
-              <w:rFonts w:hint="eastAsia"/>
-            </w:rPr>
           </w:pPr>
           <w:r>
             <w:br w:type="page"/>
@@ -1991,6 +2042,13 @@
         <w:sdt>
           <w:sdtPr>
             <w:rPr>
+              <w:rFonts w:asciiTheme="minorHAnsi" w:eastAsiaTheme="minorEastAsia" w:hAnsiTheme="minorHAnsi" w:cstheme="minorBidi"/>
+              <w:b w:val="0"/>
+              <w:bCs w:val="0"/>
+              <w:color w:val="auto"/>
+              <w:kern w:val="2"/>
+              <w:sz w:val="24"/>
+              <w:szCs w:val="24"/>
               <w:lang w:val="zh-CN"/>
             </w:rPr>
             <w:id w:val="518749776"/>
@@ -2001,12 +2059,7 @@
           </w:sdtPr>
           <w:sdtEndPr>
             <w:rPr>
-              <w:rFonts w:asciiTheme="minorHAnsi" w:eastAsiaTheme="minorEastAsia" w:hAnsiTheme="minorHAnsi" w:cstheme="minorBidi"/>
               <w:noProof/>
-              <w:color w:val="auto"/>
-              <w:kern w:val="2"/>
-              <w:sz w:val="24"/>
-              <w:szCs w:val="24"/>
               <w:lang w:val="en-US"/>
             </w:rPr>
           </w:sdtEndPr>
@@ -2014,9 +2067,6 @@
             <w:p>
               <w:pPr>
                 <w:pStyle w:val="ac"/>
-                <w:rPr>
-                  <w:rFonts w:hint="eastAsia"/>
-                </w:rPr>
               </w:pPr>
               <w:r>
                 <w:rPr>
@@ -4816,64 +4866,46 @@
           <w:pPr>
             <w:widowControl/>
             <w:jc w:val="left"/>
-            <w:rPr>
-              <w:rFonts w:hint="eastAsia"/>
-            </w:rPr>
           </w:pPr>
         </w:p>
         <w:p>
           <w:pPr>
             <w:widowControl/>
             <w:jc w:val="left"/>
-            <w:rPr>
-              <w:rFonts w:hint="eastAsia"/>
-            </w:rPr>
           </w:pPr>
         </w:p>
         <w:p>
           <w:pPr>
             <w:widowControl/>
             <w:jc w:val="left"/>
-            <w:rPr>
-              <w:rFonts w:hint="eastAsia"/>
-            </w:rPr>
           </w:pPr>
         </w:p>
         <w:p>
           <w:pPr>
             <w:widowControl/>
             <w:jc w:val="left"/>
-            <w:rPr>
-              <w:rFonts w:hint="eastAsia"/>
-            </w:rPr>
           </w:pPr>
         </w:p>
         <w:p>
           <w:pPr>
             <w:widowControl/>
             <w:jc w:val="left"/>
-            <w:rPr>
-              <w:rFonts w:hint="eastAsia"/>
-            </w:rPr>
           </w:pPr>
         </w:p>
         <w:p>
           <w:pPr>
             <w:widowControl/>
             <w:jc w:val="left"/>
-            <w:rPr>
-              <w:rFonts w:hint="eastAsia"/>
-            </w:rPr>
           </w:pPr>
         </w:p>
       </w:sdtContent>
     </w:sdt>
-    <w:bookmarkStart w:id="35" w:name="_Toc497935967" w:displacedByCustomXml="prev"/>
+    <w:bookmarkStart w:id="19" w:name="_Toc497935967" w:displacedByCustomXml="prev"/>
     <w:p>
       <w:pPr>
         <w:pStyle w:val="1"/>
       </w:pPr>
-      <w:bookmarkStart w:id="36" w:name="_Toc497936538"/>
+      <w:bookmarkStart w:id="20" w:name="_Toc497936538"/>
       <w:r>
         <w:rPr>
           <w:rFonts w:hint="eastAsia"/>
@@ -4886,8 +4918,8 @@
         </w:rPr>
         <w:t>引言</w:t>
       </w:r>
-      <w:bookmarkEnd w:id="35"/>
-      <w:bookmarkEnd w:id="36"/>
+      <w:bookmarkEnd w:id="19"/>
+      <w:bookmarkEnd w:id="20"/>
       <w:r>
         <w:rPr>
           <w:rFonts w:hint="eastAsia"/>
@@ -4899,8 +4931,8 @@
       <w:pPr>
         <w:pStyle w:val="2"/>
       </w:pPr>
-      <w:bookmarkStart w:id="37" w:name="_Toc497935968"/>
-      <w:bookmarkStart w:id="38" w:name="_Toc497936539"/>
+      <w:bookmarkStart w:id="21" w:name="_Toc497935968"/>
+      <w:bookmarkStart w:id="22" w:name="_Toc497936539"/>
       <w:r>
         <w:rPr>
           <w:rFonts w:hint="eastAsia"/>
@@ -4913,8 +4945,8 @@
         </w:rPr>
         <w:t>编写目的</w:t>
       </w:r>
-      <w:bookmarkEnd w:id="37"/>
-      <w:bookmarkEnd w:id="38"/>
+      <w:bookmarkEnd w:id="21"/>
+      <w:bookmarkEnd w:id="22"/>
       <w:r>
         <w:rPr>
           <w:rFonts w:hint="eastAsia"/>
@@ -4934,8 +4966,8 @@
       <w:pPr>
         <w:pStyle w:val="2"/>
       </w:pPr>
-      <w:bookmarkStart w:id="39" w:name="_Toc497935969"/>
-      <w:bookmarkStart w:id="40" w:name="_Toc497936540"/>
+      <w:bookmarkStart w:id="23" w:name="_Toc497935969"/>
+      <w:bookmarkStart w:id="24" w:name="_Toc497936540"/>
       <w:r>
         <w:rPr>
           <w:rFonts w:hint="eastAsia"/>
@@ -4948,8 +4980,8 @@
         </w:rPr>
         <w:t>背景</w:t>
       </w:r>
-      <w:bookmarkEnd w:id="39"/>
-      <w:bookmarkEnd w:id="40"/>
+      <w:bookmarkEnd w:id="23"/>
+      <w:bookmarkEnd w:id="24"/>
     </w:p>
     <w:p>
       <w:r>
@@ -4958,14 +4990,12 @@
         </w:rPr>
         <w:t>开发系统名称：</w:t>
       </w:r>
-      <w:proofErr w:type="spellStart"/>
       <w:r>
         <w:rPr>
           <w:rFonts w:hint="eastAsia"/>
         </w:rPr>
         <w:t>Campaigo</w:t>
       </w:r>
-      <w:proofErr w:type="spellEnd"/>
     </w:p>
     <w:p>
       <w:r>
@@ -5019,8 +5049,8 @@
       <w:pPr>
         <w:pStyle w:val="2"/>
       </w:pPr>
-      <w:bookmarkStart w:id="41" w:name="_Toc497935970"/>
-      <w:bookmarkStart w:id="42" w:name="_Toc497936541"/>
+      <w:bookmarkStart w:id="25" w:name="_Toc497935970"/>
+      <w:bookmarkStart w:id="26" w:name="_Toc497936541"/>
       <w:r>
         <w:rPr>
           <w:rFonts w:hint="eastAsia"/>
@@ -5033,8 +5063,8 @@
         </w:rPr>
         <w:t>定义</w:t>
       </w:r>
-      <w:bookmarkEnd w:id="41"/>
-      <w:bookmarkEnd w:id="42"/>
+      <w:bookmarkEnd w:id="25"/>
+      <w:bookmarkEnd w:id="26"/>
     </w:p>
     <w:p>
       <w:r>
@@ -5067,8 +5097,8 @@
       <w:pPr>
         <w:pStyle w:val="2"/>
       </w:pPr>
-      <w:bookmarkStart w:id="43" w:name="_Toc497935971"/>
-      <w:bookmarkStart w:id="44" w:name="_Toc497936542"/>
+      <w:bookmarkStart w:id="27" w:name="_Toc497935971"/>
+      <w:bookmarkStart w:id="28" w:name="_Toc497936542"/>
       <w:r>
         <w:rPr>
           <w:rFonts w:hint="eastAsia"/>
@@ -5081,8 +5111,8 @@
         </w:rPr>
         <w:t>参考资料</w:t>
       </w:r>
-      <w:bookmarkEnd w:id="43"/>
-      <w:bookmarkEnd w:id="44"/>
+      <w:bookmarkEnd w:id="27"/>
+      <w:bookmarkEnd w:id="28"/>
     </w:p>
     <w:p>
       <w:r>
@@ -5218,8 +5248,8 @@
       <w:pPr>
         <w:pStyle w:val="1"/>
       </w:pPr>
-      <w:bookmarkStart w:id="45" w:name="_Toc497935972"/>
-      <w:bookmarkStart w:id="46" w:name="_Toc497936543"/>
+      <w:bookmarkStart w:id="29" w:name="_Toc497935972"/>
+      <w:bookmarkStart w:id="30" w:name="_Toc497936543"/>
       <w:r>
         <w:rPr>
           <w:rFonts w:hint="eastAsia"/>
@@ -5232,15 +5262,15 @@
         </w:rPr>
         <w:t>可行性研究的前提</w:t>
       </w:r>
-      <w:bookmarkEnd w:id="45"/>
-      <w:bookmarkEnd w:id="46"/>
+      <w:bookmarkEnd w:id="29"/>
+      <w:bookmarkEnd w:id="30"/>
     </w:p>
     <w:p>
       <w:pPr>
         <w:pStyle w:val="2"/>
       </w:pPr>
-      <w:bookmarkStart w:id="47" w:name="_Toc497935973"/>
-      <w:bookmarkStart w:id="48" w:name="_Toc497936544"/>
+      <w:bookmarkStart w:id="31" w:name="_Toc497935973"/>
+      <w:bookmarkStart w:id="32" w:name="_Toc497936544"/>
       <w:r>
         <w:rPr>
           <w:rFonts w:hint="eastAsia"/>
@@ -5253,15 +5283,13 @@
         </w:rPr>
         <w:t>要求</w:t>
       </w:r>
-      <w:bookmarkEnd w:id="47"/>
-      <w:bookmarkEnd w:id="48"/>
-    </w:p>
-    <w:p>
-      <w:proofErr w:type="spellStart"/>
+      <w:bookmarkEnd w:id="31"/>
+      <w:bookmarkEnd w:id="32"/>
+    </w:p>
+    <w:p>
       <w:r>
         <w:t>Campaigo</w:t>
       </w:r>
-      <w:proofErr w:type="spellEnd"/>
       <w:r>
         <w:rPr>
           <w:rFonts w:hint="eastAsia"/>
@@ -5345,8 +5373,8 @@
       <w:pPr>
         <w:pStyle w:val="2"/>
       </w:pPr>
-      <w:bookmarkStart w:id="49" w:name="_Toc497935974"/>
-      <w:bookmarkStart w:id="50" w:name="_Toc497936545"/>
+      <w:bookmarkStart w:id="33" w:name="_Toc497935974"/>
+      <w:bookmarkStart w:id="34" w:name="_Toc497936545"/>
       <w:r>
         <w:rPr>
           <w:rFonts w:hint="eastAsia"/>
@@ -5359,8 +5387,8 @@
         </w:rPr>
         <w:t>目标</w:t>
       </w:r>
-      <w:bookmarkEnd w:id="49"/>
-      <w:bookmarkEnd w:id="50"/>
+      <w:bookmarkEnd w:id="33"/>
+      <w:bookmarkEnd w:id="34"/>
     </w:p>
     <w:p>
       <w:r>
@@ -5442,8 +5470,8 @@
       <w:pPr>
         <w:pStyle w:val="2"/>
       </w:pPr>
-      <w:bookmarkStart w:id="51" w:name="_Toc497935975"/>
-      <w:bookmarkStart w:id="52" w:name="_Toc497936546"/>
+      <w:bookmarkStart w:id="35" w:name="_Toc497935975"/>
+      <w:bookmarkStart w:id="36" w:name="_Toc497936546"/>
       <w:r>
         <w:rPr>
           <w:rFonts w:hint="eastAsia"/>
@@ -5456,8 +5484,8 @@
         </w:rPr>
         <w:t>条件、假定和限制</w:t>
       </w:r>
-      <w:bookmarkEnd w:id="51"/>
-      <w:bookmarkEnd w:id="52"/>
+      <w:bookmarkEnd w:id="35"/>
+      <w:bookmarkEnd w:id="36"/>
     </w:p>
     <w:p>
       <w:r>
@@ -5559,13 +5587,8 @@
           <w:rFonts w:ascii=".Apple Color Emoji UI" w:eastAsia=".Apple Color Emoji UI" w:hAnsi=".Apple Color Emoji UI" w:cs=".Apple Color Emoji UI"/>
         </w:rPr>
       </w:pPr>
-      <w:proofErr w:type="spellStart"/>
-      <w:r>
-        <w:t>mysql</w:t>
-      </w:r>
-      <w:proofErr w:type="spellEnd"/>
-      <w:r>
-        <w:t xml:space="preserve"> </w:t>
+      <w:r>
+        <w:t xml:space="preserve">mysql </w:t>
       </w:r>
       <w:r>
         <w:rPr>
@@ -5587,7 +5610,6 @@
           <w:rFonts w:ascii="Calibri" w:hAnsi="Calibri" w:cs="Calibri"/>
         </w:rPr>
       </w:pPr>
-      <w:proofErr w:type="spellStart"/>
       <w:r>
         <w:rPr>
           <w:rFonts w:ascii="Calibri" w:eastAsia=".Apple Color Emoji UI" w:hAnsi="Calibri" w:cs="Calibri" w:hint="eastAsia"/>
@@ -5598,14 +5620,7 @@
         <w:rPr>
           <w:rFonts w:ascii="Calibri" w:eastAsia=".Apple Color Emoji UI" w:hAnsi="Calibri" w:cs="Calibri" w:hint="eastAsia"/>
         </w:rPr>
-        <w:t>avaSE</w:t>
-      </w:r>
-      <w:proofErr w:type="spellEnd"/>
-      <w:r>
-        <w:rPr>
-          <w:rFonts w:ascii="Calibri" w:eastAsia=".Apple Color Emoji UI" w:hAnsi="Calibri" w:cs="Calibri" w:hint="eastAsia"/>
-        </w:rPr>
-        <w:t xml:space="preserve"> 7</w:t>
+        <w:t>avaSE 7</w:t>
       </w:r>
       <w:r>
         <w:rPr>
@@ -5628,8 +5643,8 @@
       <w:pPr>
         <w:pStyle w:val="2"/>
       </w:pPr>
-      <w:bookmarkStart w:id="53" w:name="_Toc497935976"/>
-      <w:bookmarkStart w:id="54" w:name="_Toc497936547"/>
+      <w:bookmarkStart w:id="37" w:name="_Toc497935976"/>
+      <w:bookmarkStart w:id="38" w:name="_Toc497936547"/>
       <w:r>
         <w:rPr>
           <w:rFonts w:hint="eastAsia"/>
@@ -5642,8 +5657,8 @@
         </w:rPr>
         <w:t>进行可行性研究的方法</w:t>
       </w:r>
-      <w:bookmarkEnd w:id="53"/>
-      <w:bookmarkEnd w:id="54"/>
+      <w:bookmarkEnd w:id="37"/>
+      <w:bookmarkEnd w:id="38"/>
     </w:p>
     <w:p>
       <w:r>
@@ -5725,8 +5740,8 @@
       <w:pPr>
         <w:pStyle w:val="2"/>
       </w:pPr>
-      <w:bookmarkStart w:id="55" w:name="_Toc497935977"/>
-      <w:bookmarkStart w:id="56" w:name="_Toc497936548"/>
+      <w:bookmarkStart w:id="39" w:name="_Toc497935977"/>
+      <w:bookmarkStart w:id="40" w:name="_Toc497936548"/>
       <w:r>
         <w:rPr>
           <w:rFonts w:hint="eastAsia"/>
@@ -5739,8 +5754,8 @@
         </w:rPr>
         <w:t>评价尺度</w:t>
       </w:r>
-      <w:bookmarkEnd w:id="55"/>
-      <w:bookmarkEnd w:id="56"/>
+      <w:bookmarkEnd w:id="39"/>
+      <w:bookmarkEnd w:id="40"/>
     </w:p>
     <w:p>
       <w:pPr>
@@ -5760,8 +5775,8 @@
       <w:pPr>
         <w:pStyle w:val="1"/>
       </w:pPr>
-      <w:bookmarkStart w:id="57" w:name="_Toc497935978"/>
-      <w:bookmarkStart w:id="58" w:name="_Toc497936549"/>
+      <w:bookmarkStart w:id="41" w:name="_Toc497935978"/>
+      <w:bookmarkStart w:id="42" w:name="_Toc497936549"/>
       <w:r>
         <w:rPr>
           <w:rFonts w:hint="eastAsia"/>
@@ -5774,8 +5789,8 @@
         </w:rPr>
         <w:t>对现有的系统进行的分析</w:t>
       </w:r>
-      <w:bookmarkEnd w:id="57"/>
-      <w:bookmarkEnd w:id="58"/>
+      <w:bookmarkEnd w:id="41"/>
+      <w:bookmarkEnd w:id="42"/>
     </w:p>
     <w:p>
       <w:r>
@@ -5837,8 +5852,8 @@
       <w:pPr>
         <w:pStyle w:val="2"/>
       </w:pPr>
-      <w:bookmarkStart w:id="59" w:name="_Toc497935979"/>
-      <w:bookmarkStart w:id="60" w:name="_Toc497936550"/>
+      <w:bookmarkStart w:id="43" w:name="_Toc497935979"/>
+      <w:bookmarkStart w:id="44" w:name="_Toc497936550"/>
       <w:r>
         <w:rPr>
           <w:rFonts w:hint="eastAsia"/>
@@ -5851,8 +5866,8 @@
         </w:rPr>
         <w:t>处理流程和数据流程</w:t>
       </w:r>
-      <w:bookmarkEnd w:id="59"/>
-      <w:bookmarkEnd w:id="60"/>
+      <w:bookmarkEnd w:id="43"/>
+      <w:bookmarkEnd w:id="44"/>
     </w:p>
     <w:p/>
     <w:p>
@@ -6418,8 +6433,8 @@
       <w:pPr>
         <w:pStyle w:val="2"/>
       </w:pPr>
-      <w:bookmarkStart w:id="61" w:name="_Toc497935980"/>
-      <w:bookmarkStart w:id="62" w:name="_Toc497936551"/>
+      <w:bookmarkStart w:id="45" w:name="_Toc497935980"/>
+      <w:bookmarkStart w:id="46" w:name="_Toc497936551"/>
       <w:r>
         <w:rPr>
           <w:rFonts w:hint="eastAsia"/>
@@ -6438,8 +6453,8 @@
         </w:rPr>
         <w:t>费用开支</w:t>
       </w:r>
-      <w:bookmarkEnd w:id="61"/>
-      <w:bookmarkEnd w:id="62"/>
+      <w:bookmarkEnd w:id="45"/>
+      <w:bookmarkEnd w:id="46"/>
     </w:p>
     <w:p>
       <w:r>
@@ -6486,8 +6501,8 @@
       <w:pPr>
         <w:pStyle w:val="2"/>
       </w:pPr>
-      <w:bookmarkStart w:id="63" w:name="_Toc497935981"/>
-      <w:bookmarkStart w:id="64" w:name="_Toc497936552"/>
+      <w:bookmarkStart w:id="47" w:name="_Toc497935981"/>
+      <w:bookmarkStart w:id="48" w:name="_Toc497936552"/>
       <w:r>
         <w:rPr>
           <w:rFonts w:hint="eastAsia"/>
@@ -6506,8 +6521,8 @@
         </w:rPr>
         <w:t>人员</w:t>
       </w:r>
-      <w:bookmarkEnd w:id="63"/>
-      <w:bookmarkEnd w:id="64"/>
+      <w:bookmarkEnd w:id="47"/>
+      <w:bookmarkEnd w:id="48"/>
     </w:p>
     <w:p>
       <w:pPr>
@@ -6530,8 +6545,8 @@
       <w:pPr>
         <w:pStyle w:val="2"/>
       </w:pPr>
-      <w:bookmarkStart w:id="65" w:name="_Toc497935982"/>
-      <w:bookmarkStart w:id="66" w:name="_Toc497936553"/>
+      <w:bookmarkStart w:id="49" w:name="_Toc497935982"/>
+      <w:bookmarkStart w:id="50" w:name="_Toc497936553"/>
       <w:r>
         <w:rPr>
           <w:rFonts w:hint="eastAsia"/>
@@ -6550,8 +6565,8 @@
         </w:rPr>
         <w:t>设备</w:t>
       </w:r>
-      <w:bookmarkEnd w:id="65"/>
-      <w:bookmarkEnd w:id="66"/>
+      <w:bookmarkEnd w:id="49"/>
+      <w:bookmarkEnd w:id="50"/>
     </w:p>
     <w:p>
       <w:r>
@@ -6589,8 +6604,8 @@
       <w:pPr>
         <w:pStyle w:val="2"/>
       </w:pPr>
-      <w:bookmarkStart w:id="67" w:name="_Toc497935983"/>
-      <w:bookmarkStart w:id="68" w:name="_Toc497936554"/>
+      <w:bookmarkStart w:id="51" w:name="_Toc497935983"/>
+      <w:bookmarkStart w:id="52" w:name="_Toc497936554"/>
       <w:r>
         <w:rPr>
           <w:rFonts w:hint="eastAsia"/>
@@ -6609,8 +6624,8 @@
         </w:rPr>
         <w:t>局限性</w:t>
       </w:r>
-      <w:bookmarkEnd w:id="67"/>
-      <w:bookmarkEnd w:id="68"/>
+      <w:bookmarkEnd w:id="51"/>
+      <w:bookmarkEnd w:id="52"/>
     </w:p>
     <w:p>
       <w:r>
@@ -6624,8 +6639,8 @@
       <w:pPr>
         <w:pStyle w:val="2"/>
       </w:pPr>
-      <w:bookmarkStart w:id="69" w:name="_Toc497935984"/>
-      <w:bookmarkStart w:id="70" w:name="_Toc497936555"/>
+      <w:bookmarkStart w:id="53" w:name="_Toc497935984"/>
+      <w:bookmarkStart w:id="54" w:name="_Toc497936555"/>
       <w:r>
         <w:rPr>
           <w:rFonts w:hint="eastAsia"/>
@@ -6638,8 +6653,8 @@
         </w:rPr>
         <w:t>盈利模式</w:t>
       </w:r>
-      <w:bookmarkEnd w:id="69"/>
-      <w:bookmarkEnd w:id="70"/>
+      <w:bookmarkEnd w:id="53"/>
+      <w:bookmarkEnd w:id="54"/>
     </w:p>
     <w:p>
       <w:r>
@@ -6666,8 +6681,8 @@
       <w:pPr>
         <w:pStyle w:val="1"/>
       </w:pPr>
-      <w:bookmarkStart w:id="71" w:name="_Toc497935985"/>
-      <w:bookmarkStart w:id="72" w:name="_Toc497936556"/>
+      <w:bookmarkStart w:id="55" w:name="_Toc497935985"/>
+      <w:bookmarkStart w:id="56" w:name="_Toc497936556"/>
       <w:r>
         <w:t>4</w:t>
       </w:r>
@@ -6683,8 +6698,8 @@
         </w:rPr>
         <w:t>所建议的系统</w:t>
       </w:r>
-      <w:bookmarkEnd w:id="71"/>
-      <w:bookmarkEnd w:id="72"/>
+      <w:bookmarkEnd w:id="55"/>
+      <w:bookmarkEnd w:id="56"/>
       <w:r>
         <w:rPr>
           <w:rFonts w:hint="eastAsia"/>
@@ -6693,11 +6708,67 @@
       </w:r>
     </w:p>
     <w:p>
+      <w:r>
+        <w:rPr>
+          <w:rFonts w:hint="eastAsia"/>
+        </w:rPr>
+        <w:t>所建议的系统有两个，系统</w:t>
+      </w:r>
+      <w:r>
+        <w:rPr>
+          <w:rFonts w:hint="eastAsia"/>
+        </w:rPr>
+        <w:t>1:</w:t>
+      </w:r>
+      <w:r>
+        <w:rPr>
+          <w:rFonts w:hint="eastAsia"/>
+        </w:rPr>
+        <w:t>基于</w:t>
+      </w:r>
+      <w:r>
+        <w:rPr>
+          <w:rFonts w:hint="eastAsia"/>
+        </w:rPr>
+        <w:t>Android</w:t>
+      </w:r>
+      <w:r>
+        <w:rPr>
+          <w:rFonts w:hint="eastAsia"/>
+        </w:rPr>
+        <w:t>的应用，系统</w:t>
+      </w:r>
+      <w:r>
+        <w:rPr>
+          <w:rFonts w:hint="eastAsia"/>
+        </w:rPr>
+        <w:t>2:</w:t>
+      </w:r>
+      <w:r>
+        <w:rPr>
+          <w:rFonts w:hint="eastAsia"/>
+        </w:rPr>
+        <w:t>基于</w:t>
+      </w:r>
+      <w:r>
+        <w:rPr>
+          <w:rFonts w:hint="eastAsia"/>
+        </w:rPr>
+        <w:t>Web</w:t>
+      </w:r>
+      <w:r>
+        <w:rPr>
+          <w:rFonts w:hint="eastAsia"/>
+        </w:rPr>
+        <w:t>的应用。接下来将针对以下两种方案展开叙述。</w:t>
+      </w:r>
+    </w:p>
+    <w:p>
       <w:pPr>
         <w:pStyle w:val="2"/>
       </w:pPr>
-      <w:bookmarkStart w:id="73" w:name="_Toc497935986"/>
-      <w:bookmarkStart w:id="74" w:name="_Toc497936557"/>
+      <w:bookmarkStart w:id="57" w:name="_Toc497935986"/>
+      <w:bookmarkStart w:id="58" w:name="_Toc497936557"/>
       <w:r>
         <w:rPr>
           <w:rFonts w:hint="eastAsia"/>
@@ -6710,8 +6781,8 @@
         </w:rPr>
         <w:t>对建议系统的说明</w:t>
       </w:r>
-      <w:bookmarkEnd w:id="73"/>
-      <w:bookmarkEnd w:id="74"/>
+      <w:bookmarkEnd w:id="57"/>
+      <w:bookmarkEnd w:id="58"/>
     </w:p>
     <w:p>
       <w:pPr>
@@ -6744,8 +6815,8 @@
       <w:pPr>
         <w:pStyle w:val="2"/>
       </w:pPr>
-      <w:bookmarkStart w:id="75" w:name="_Toc497935987"/>
-      <w:bookmarkStart w:id="76" w:name="_Toc497936558"/>
+      <w:bookmarkStart w:id="59" w:name="_Toc497935987"/>
+      <w:bookmarkStart w:id="60" w:name="_Toc497936558"/>
       <w:r>
         <w:rPr>
           <w:rFonts w:hint="eastAsia"/>
@@ -6758,8 +6829,8 @@
         </w:rPr>
         <w:t>处理流程</w:t>
       </w:r>
-      <w:bookmarkEnd w:id="75"/>
-      <w:bookmarkEnd w:id="76"/>
+      <w:bookmarkEnd w:id="59"/>
+      <w:bookmarkEnd w:id="60"/>
     </w:p>
     <w:p>
       <w:r>
@@ -7111,8 +7182,8 @@
       <w:pPr>
         <w:pStyle w:val="2"/>
       </w:pPr>
-      <w:bookmarkStart w:id="77" w:name="_Toc497935988"/>
-      <w:bookmarkStart w:id="78" w:name="_Toc497936559"/>
+      <w:bookmarkStart w:id="61" w:name="_Toc497935988"/>
+      <w:bookmarkStart w:id="62" w:name="_Toc497936559"/>
       <w:r>
         <w:rPr>
           <w:rFonts w:hint="eastAsia"/>
@@ -7125,8 +7196,8 @@
         </w:rPr>
         <w:t>改进之处</w:t>
       </w:r>
-      <w:bookmarkEnd w:id="77"/>
-      <w:bookmarkEnd w:id="78"/>
+      <w:bookmarkEnd w:id="61"/>
+      <w:bookmarkEnd w:id="62"/>
     </w:p>
     <w:p>
       <w:pPr>
@@ -7172,8 +7243,8 @@
       <w:pPr>
         <w:pStyle w:val="2"/>
       </w:pPr>
-      <w:bookmarkStart w:id="79" w:name="_Toc497935989"/>
-      <w:bookmarkStart w:id="80" w:name="_Toc497936560"/>
+      <w:bookmarkStart w:id="63" w:name="_Toc497935989"/>
+      <w:bookmarkStart w:id="64" w:name="_Toc497936560"/>
       <w:r>
         <w:rPr>
           <w:rFonts w:hint="eastAsia"/>
@@ -7186,8 +7257,8 @@
         </w:rPr>
         <w:t>技术方面可行性</w:t>
       </w:r>
-      <w:bookmarkEnd w:id="79"/>
-      <w:bookmarkEnd w:id="80"/>
+      <w:bookmarkEnd w:id="63"/>
+      <w:bookmarkEnd w:id="64"/>
     </w:p>
     <w:p>
       <w:pPr>
@@ -7205,44 +7276,1085 @@
           <w:szCs w:val="28"/>
         </w:rPr>
         <w:tab/>
-        <w:t>android平台提供优秀的交互界面与网络操作，</w:t>
-      </w:r>
-      <w:proofErr w:type="spellStart"/>
-      <w:r>
-        <w:rPr>
-          <w:rFonts w:asciiTheme="minorEastAsia" w:hAnsiTheme="minorEastAsia" w:hint="eastAsia"/>
-          <w:sz w:val="28"/>
-          <w:szCs w:val="28"/>
-        </w:rPr>
-        <w:t>JFianl</w:t>
-      </w:r>
-      <w:proofErr w:type="spellEnd"/>
-      <w:r>
-        <w:rPr>
-          <w:rFonts w:asciiTheme="minorEastAsia" w:hAnsiTheme="minorEastAsia" w:hint="eastAsia"/>
-          <w:sz w:val="28"/>
-          <w:szCs w:val="28"/>
-        </w:rPr>
-        <w:t>框架下可以提供http协议下数据的传输以及对数据库的访问。使用J2EE编写服务器，可满足企业级的Web App 开发。本项目的大多数开发人员拥有在此类的开发经验和进行培训的经验。</w:t>
-      </w:r>
-    </w:p>
-    <w:p>
-      <w:pPr>
-        <w:pStyle w:val="a3"/>
-        <w:ind w:left="567" w:firstLineChars="0" w:firstLine="0"/>
-        <w:rPr>
-          <w:rFonts w:asciiTheme="minorEastAsia" w:hAnsiTheme="minorEastAsia"/>
-          <w:sz w:val="28"/>
-          <w:szCs w:val="28"/>
-        </w:rPr>
-      </w:pPr>
-    </w:p>
+        <w:t>android平台提供优秀的交互界面与网络操作，JFianl框架下可以提供http协议下数据的传输以及对数据库的访问。使用J2EE编写服务器，可满足企业级的Web App 开发。本项目的大多数开发人员拥有在此类的开发经验和进行培训的经验。</w:t>
+      </w:r>
+    </w:p>
+    <w:p>
+      <w:pPr>
+        <w:pStyle w:val="2"/>
+      </w:pPr>
+      <w:r>
+        <w:rPr>
+          <w:rFonts w:hint="eastAsia"/>
+        </w:rPr>
+        <w:t>4.5</w:t>
+      </w:r>
+      <w:r>
+        <w:rPr>
+          <w:rFonts w:hint="eastAsia"/>
+        </w:rPr>
+        <w:t>数据字典</w:t>
+      </w:r>
+    </w:p>
+    <w:p>
+      <w:pPr>
+        <w:pBdr>
+          <w:top w:val="single" w:sz="4" w:space="1" w:color="auto"/>
+          <w:left w:val="single" w:sz="4" w:space="4" w:color="auto"/>
+          <w:bottom w:val="single" w:sz="4" w:space="1" w:color="auto"/>
+          <w:right w:val="single" w:sz="4" w:space="4" w:color="auto"/>
+        </w:pBdr>
+      </w:pPr>
+      <w:r>
+        <w:rPr>
+          <w:rFonts w:hint="eastAsia"/>
+        </w:rPr>
+        <w:t>名称：用户信息表</w:t>
+      </w:r>
+    </w:p>
+    <w:p>
+      <w:pPr>
+        <w:pBdr>
+          <w:top w:val="single" w:sz="4" w:space="1" w:color="auto"/>
+          <w:left w:val="single" w:sz="4" w:space="4" w:color="auto"/>
+          <w:bottom w:val="single" w:sz="4" w:space="1" w:color="auto"/>
+          <w:right w:val="single" w:sz="4" w:space="4" w:color="auto"/>
+        </w:pBdr>
+      </w:pPr>
+      <w:r>
+        <w:rPr>
+          <w:rFonts w:hint="eastAsia"/>
+        </w:rPr>
+        <w:t xml:space="preserve">index: </w:t>
+      </w:r>
+      <w:r>
+        <w:t>user</w:t>
+      </w:r>
+    </w:p>
+    <w:p>
+      <w:pPr>
+        <w:pBdr>
+          <w:top w:val="single" w:sz="4" w:space="1" w:color="auto"/>
+          <w:left w:val="single" w:sz="4" w:space="4" w:color="auto"/>
+          <w:bottom w:val="single" w:sz="4" w:space="1" w:color="auto"/>
+          <w:right w:val="single" w:sz="4" w:space="4" w:color="auto"/>
+        </w:pBdr>
+      </w:pPr>
+      <w:r>
+        <w:t>model: Users</w:t>
+      </w:r>
+    </w:p>
+    <w:p>
+      <w:pPr>
+        <w:pBdr>
+          <w:top w:val="single" w:sz="4" w:space="1" w:color="auto"/>
+          <w:left w:val="single" w:sz="4" w:space="4" w:color="auto"/>
+          <w:bottom w:val="single" w:sz="4" w:space="1" w:color="auto"/>
+          <w:right w:val="single" w:sz="4" w:space="4" w:color="auto"/>
+        </w:pBdr>
+      </w:pPr>
+      <w:r>
+        <w:t xml:space="preserve">describe: </w:t>
+      </w:r>
+      <w:r>
+        <w:rPr>
+          <w:rFonts w:hint="eastAsia"/>
+        </w:rPr>
+        <w:t>用来存储用户信息的表单</w:t>
+      </w:r>
+    </w:p>
+    <w:p>
+      <w:pPr>
+        <w:pBdr>
+          <w:top w:val="single" w:sz="4" w:space="1" w:color="auto"/>
+          <w:left w:val="single" w:sz="4" w:space="4" w:color="auto"/>
+          <w:bottom w:val="single" w:sz="4" w:space="1" w:color="auto"/>
+          <w:right w:val="single" w:sz="4" w:space="4" w:color="auto"/>
+        </w:pBdr>
+      </w:pPr>
+      <w:r>
+        <w:rPr>
+          <w:rFonts w:hint="eastAsia"/>
+        </w:rPr>
+        <w:t>定义：学号／工号</w:t>
+      </w:r>
+      <w:r>
+        <w:rPr>
+          <w:rFonts w:hint="eastAsia"/>
+        </w:rPr>
+        <w:t>*</w:t>
+      </w:r>
+      <w:r>
+        <w:rPr>
+          <w:rFonts w:hint="eastAsia"/>
+        </w:rPr>
+        <w:t>（</w:t>
+      </w:r>
+      <w:r>
+        <w:rPr>
+          <w:rFonts w:hint="eastAsia"/>
+        </w:rPr>
+        <w:t>id</w:t>
+      </w:r>
+      <w:r>
+        <w:rPr>
+          <w:rFonts w:hint="eastAsia"/>
+        </w:rPr>
+        <w:t>）</w:t>
+      </w:r>
+      <w:r>
+        <w:t>/String/</w:t>
+      </w:r>
+      <w:r>
+        <w:rPr>
+          <w:rFonts w:hint="eastAsia"/>
+        </w:rPr>
+        <w:t>+</w:t>
+      </w:r>
+      <w:r>
+        <w:rPr>
+          <w:rFonts w:hint="eastAsia"/>
+        </w:rPr>
+        <w:t>姓名（</w:t>
+      </w:r>
+      <w:r>
+        <w:t>Usname</w:t>
+      </w:r>
+      <w:r>
+        <w:rPr>
+          <w:rFonts w:hint="eastAsia"/>
+        </w:rPr>
+        <w:t>）</w:t>
+      </w:r>
+      <w:r>
+        <w:t>/String/</w:t>
+      </w:r>
+      <w:r>
+        <w:rPr>
+          <w:rFonts w:hint="eastAsia"/>
+        </w:rPr>
+        <w:t>+</w:t>
+      </w:r>
+      <w:r>
+        <w:rPr>
+          <w:rFonts w:hint="eastAsia"/>
+        </w:rPr>
+        <w:t>密码（</w:t>
+      </w:r>
+      <w:r>
+        <w:t>pwd</w:t>
+      </w:r>
+      <w:r>
+        <w:rPr>
+          <w:rFonts w:hint="eastAsia"/>
+        </w:rPr>
+        <w:t>）</w:t>
+      </w:r>
+      <w:r>
+        <w:t>/String/</w:t>
+      </w:r>
+      <w:r>
+        <w:rPr>
+          <w:rFonts w:hint="eastAsia"/>
+        </w:rPr>
+        <w:t>+</w:t>
+      </w:r>
+      <w:r>
+        <w:rPr>
+          <w:rFonts w:hint="eastAsia"/>
+        </w:rPr>
+        <w:t>班级（</w:t>
+      </w:r>
+      <w:r>
+        <w:t>Class</w:t>
+      </w:r>
+      <w:r>
+        <w:rPr>
+          <w:rFonts w:hint="eastAsia"/>
+        </w:rPr>
+        <w:t>）</w:t>
+      </w:r>
+      <w:r>
+        <w:t>/String/+</w:t>
+      </w:r>
+      <w:r>
+        <w:rPr>
+          <w:rFonts w:hint="eastAsia"/>
+        </w:rPr>
+        <w:t>权限（</w:t>
+      </w:r>
+      <w:r>
+        <w:rPr>
+          <w:rFonts w:hint="eastAsia"/>
+        </w:rPr>
+        <w:t>position</w:t>
+      </w:r>
+      <w:r>
+        <w:rPr>
+          <w:rFonts w:hint="eastAsia"/>
+        </w:rPr>
+        <w:t>）</w:t>
+      </w:r>
+      <w:r>
+        <w:t>/String/</w:t>
+      </w:r>
+      <w:r>
+        <w:rPr>
+          <w:rFonts w:hint="eastAsia"/>
+        </w:rPr>
+        <w:t>+</w:t>
+      </w:r>
+      <w:r>
+        <w:rPr>
+          <w:rFonts w:hint="eastAsia"/>
+        </w:rPr>
+        <w:t>登录状态（</w:t>
+      </w:r>
+      <w:r>
+        <w:rPr>
+          <w:rFonts w:hint="eastAsia"/>
+        </w:rPr>
+        <w:t>errorLogin</w:t>
+      </w:r>
+      <w:r>
+        <w:rPr>
+          <w:rFonts w:hint="eastAsia"/>
+        </w:rPr>
+        <w:t>）</w:t>
+      </w:r>
+      <w:r>
+        <w:rPr>
+          <w:rFonts w:hint="eastAsia"/>
+        </w:rPr>
+        <w:t>/</w:t>
+      </w:r>
+      <w:r>
+        <w:t>boolean</w:t>
+      </w:r>
+      <w:r>
+        <w:rPr>
+          <w:rFonts w:hint="eastAsia"/>
+        </w:rPr>
+        <w:t>/</w:t>
+      </w:r>
+    </w:p>
+    <w:p>
+      <w:pPr>
+        <w:pBdr>
+          <w:top w:val="single" w:sz="4" w:space="1" w:color="auto"/>
+          <w:left w:val="single" w:sz="4" w:space="4" w:color="auto"/>
+          <w:bottom w:val="single" w:sz="4" w:space="1" w:color="auto"/>
+          <w:right w:val="single" w:sz="4" w:space="4" w:color="auto"/>
+        </w:pBdr>
+      </w:pPr>
+    </w:p>
+    <w:p/>
+    <w:p>
+      <w:pPr>
+        <w:pBdr>
+          <w:top w:val="single" w:sz="4" w:space="1" w:color="auto"/>
+          <w:left w:val="single" w:sz="4" w:space="4" w:color="auto"/>
+          <w:bottom w:val="single" w:sz="4" w:space="1" w:color="auto"/>
+          <w:right w:val="single" w:sz="4" w:space="4" w:color="auto"/>
+        </w:pBdr>
+      </w:pPr>
+      <w:r>
+        <w:rPr>
+          <w:rFonts w:hint="eastAsia"/>
+        </w:rPr>
+        <w:t>名称：</w:t>
+      </w:r>
+      <w:r>
+        <w:rPr>
+          <w:rFonts w:hint="eastAsia"/>
+        </w:rPr>
+        <w:t>活动信息</w:t>
+      </w:r>
+    </w:p>
+    <w:p>
+      <w:pPr>
+        <w:pBdr>
+          <w:top w:val="single" w:sz="4" w:space="1" w:color="auto"/>
+          <w:left w:val="single" w:sz="4" w:space="4" w:color="auto"/>
+          <w:bottom w:val="single" w:sz="4" w:space="1" w:color="auto"/>
+          <w:right w:val="single" w:sz="4" w:space="4" w:color="auto"/>
+        </w:pBdr>
+      </w:pPr>
+      <w:r>
+        <w:rPr>
+          <w:rFonts w:hint="eastAsia"/>
+        </w:rPr>
+        <w:t>index: c</w:t>
+      </w:r>
+      <w:r>
+        <w:t>ampaign</w:t>
+      </w:r>
+    </w:p>
+    <w:p>
+      <w:pPr>
+        <w:pBdr>
+          <w:top w:val="single" w:sz="4" w:space="1" w:color="auto"/>
+          <w:left w:val="single" w:sz="4" w:space="4" w:color="auto"/>
+          <w:bottom w:val="single" w:sz="4" w:space="1" w:color="auto"/>
+          <w:right w:val="single" w:sz="4" w:space="4" w:color="auto"/>
+        </w:pBdr>
+      </w:pPr>
+      <w:r>
+        <w:t>model: Campai</w:t>
+      </w:r>
+      <w:r>
+        <w:rPr>
+          <w:rFonts w:hint="eastAsia"/>
+        </w:rPr>
+        <w:t>g</w:t>
+      </w:r>
+      <w:r>
+        <w:t>n</w:t>
+      </w:r>
+      <w:r>
+        <w:rPr>
+          <w:rFonts w:hint="eastAsia"/>
+        </w:rPr>
+        <w:t>s</w:t>
+      </w:r>
+    </w:p>
+    <w:p>
+      <w:pPr>
+        <w:pBdr>
+          <w:top w:val="single" w:sz="4" w:space="1" w:color="auto"/>
+          <w:left w:val="single" w:sz="4" w:space="4" w:color="auto"/>
+          <w:bottom w:val="single" w:sz="4" w:space="1" w:color="auto"/>
+          <w:right w:val="single" w:sz="4" w:space="4" w:color="auto"/>
+        </w:pBdr>
+      </w:pPr>
+      <w:r>
+        <w:t xml:space="preserve">describe: </w:t>
+      </w:r>
+      <w:r>
+        <w:rPr>
+          <w:rFonts w:hint="eastAsia"/>
+        </w:rPr>
+        <w:t>用来存储活动信息的表单</w:t>
+      </w:r>
+    </w:p>
+    <w:p>
+      <w:pPr>
+        <w:pBdr>
+          <w:top w:val="single" w:sz="4" w:space="1" w:color="auto"/>
+          <w:left w:val="single" w:sz="4" w:space="4" w:color="auto"/>
+          <w:bottom w:val="single" w:sz="4" w:space="1" w:color="auto"/>
+          <w:right w:val="single" w:sz="4" w:space="4" w:color="auto"/>
+        </w:pBdr>
+      </w:pPr>
+      <w:r>
+        <w:rPr>
+          <w:rFonts w:hint="eastAsia"/>
+        </w:rPr>
+        <w:t>定义：活动编号</w:t>
+      </w:r>
+      <w:r>
+        <w:t>*</w:t>
+      </w:r>
+      <w:r>
+        <w:rPr>
+          <w:rFonts w:hint="eastAsia"/>
+        </w:rPr>
+        <w:t>（</w:t>
+      </w:r>
+      <w:r>
+        <w:rPr>
+          <w:rFonts w:hint="eastAsia"/>
+        </w:rPr>
+        <w:t>camid</w:t>
+      </w:r>
+      <w:r>
+        <w:rPr>
+          <w:rFonts w:hint="eastAsia"/>
+        </w:rPr>
+        <w:t>）</w:t>
+      </w:r>
+      <w:r>
+        <w:t>/int/</w:t>
+      </w:r>
+      <w:r>
+        <w:rPr>
+          <w:rFonts w:hint="eastAsia"/>
+        </w:rPr>
+        <w:t>+</w:t>
+      </w:r>
+      <w:r>
+        <w:rPr>
+          <w:rFonts w:hint="eastAsia"/>
+        </w:rPr>
+        <w:t>活动名称（</w:t>
+      </w:r>
+      <w:r>
+        <w:t>caname</w:t>
+      </w:r>
+      <w:r>
+        <w:rPr>
+          <w:rFonts w:hint="eastAsia"/>
+        </w:rPr>
+        <w:t>）</w:t>
+      </w:r>
+      <w:r>
+        <w:t>/String/</w:t>
+      </w:r>
+      <w:r>
+        <w:rPr>
+          <w:rFonts w:hint="eastAsia"/>
+        </w:rPr>
+        <w:t>+</w:t>
+      </w:r>
+      <w:r>
+        <w:rPr>
+          <w:rFonts w:hint="eastAsia"/>
+        </w:rPr>
+        <w:t>报名截止时间</w:t>
+      </w:r>
+      <w:r>
+        <w:t>(endeadline)/DATE/</w:t>
+      </w:r>
+      <w:r>
+        <w:rPr>
+          <w:rFonts w:hint="eastAsia"/>
+        </w:rPr>
+        <w:t>+</w:t>
+      </w:r>
+      <w:r>
+        <w:rPr>
+          <w:rFonts w:hint="eastAsia"/>
+        </w:rPr>
+        <w:t>活动开始时间</w:t>
+      </w:r>
+      <w:r>
+        <w:t>(startline)/DATE/</w:t>
+      </w:r>
+      <w:r>
+        <w:rPr>
+          <w:rFonts w:hint="eastAsia"/>
+        </w:rPr>
+        <w:t>+</w:t>
+      </w:r>
+      <w:r>
+        <w:rPr>
+          <w:rFonts w:hint="eastAsia"/>
+        </w:rPr>
+        <w:t>活动结束时间</w:t>
+      </w:r>
+      <w:r>
+        <w:t>(endline)/DATE/</w:t>
+      </w:r>
+      <w:r>
+        <w:rPr>
+          <w:rFonts w:hint="eastAsia"/>
+        </w:rPr>
+        <w:t>+</w:t>
+      </w:r>
+      <w:r>
+        <w:rPr>
+          <w:rFonts w:hint="eastAsia"/>
+        </w:rPr>
+        <w:t>详细描述</w:t>
+      </w:r>
+      <w:r>
+        <w:t>(describe)/text/</w:t>
+      </w:r>
+      <w:r>
+        <w:rPr>
+          <w:rFonts w:hint="eastAsia"/>
+        </w:rPr>
+        <w:t>+</w:t>
+      </w:r>
+      <w:r>
+        <w:rPr>
+          <w:rFonts w:hint="eastAsia"/>
+        </w:rPr>
+        <w:t>活动图片</w:t>
+      </w:r>
+      <w:r>
+        <w:t>(imageURL)/String/</w:t>
+      </w:r>
+      <w:r>
+        <w:rPr>
+          <w:rFonts w:hint="eastAsia"/>
+        </w:rPr>
+        <w:t>+</w:t>
+      </w:r>
+      <w:r>
+        <w:rPr>
+          <w:rFonts w:hint="eastAsia"/>
+        </w:rPr>
+        <w:t>审批标记（</w:t>
+      </w:r>
+      <w:r>
+        <w:rPr>
+          <w:rFonts w:hint="eastAsia"/>
+        </w:rPr>
+        <w:t>pass</w:t>
+      </w:r>
+      <w:r>
+        <w:rPr>
+          <w:rFonts w:hint="eastAsia"/>
+        </w:rPr>
+        <w:t>）／</w:t>
+      </w:r>
+      <w:r>
+        <w:rPr>
+          <w:rFonts w:hint="eastAsia"/>
+        </w:rPr>
+        <w:t>boolean</w:t>
+      </w:r>
+      <w:r>
+        <w:rPr>
+          <w:rFonts w:hint="eastAsia"/>
+        </w:rPr>
+        <w:t>／</w:t>
+      </w:r>
+    </w:p>
+    <w:p/>
+    <w:p>
+      <w:pPr>
+        <w:pBdr>
+          <w:top w:val="single" w:sz="4" w:space="1" w:color="auto"/>
+          <w:left w:val="single" w:sz="4" w:space="4" w:color="auto"/>
+          <w:bottom w:val="single" w:sz="4" w:space="1" w:color="auto"/>
+          <w:right w:val="single" w:sz="4" w:space="4" w:color="auto"/>
+        </w:pBdr>
+      </w:pPr>
+      <w:r>
+        <w:rPr>
+          <w:rFonts w:hint="eastAsia"/>
+        </w:rPr>
+        <w:t>名称：</w:t>
+      </w:r>
+      <w:r>
+        <w:rPr>
+          <w:rFonts w:hint="eastAsia"/>
+        </w:rPr>
+        <w:t>参与表</w:t>
+      </w:r>
+    </w:p>
+    <w:p>
+      <w:pPr>
+        <w:pBdr>
+          <w:top w:val="single" w:sz="4" w:space="1" w:color="auto"/>
+          <w:left w:val="single" w:sz="4" w:space="4" w:color="auto"/>
+          <w:bottom w:val="single" w:sz="4" w:space="1" w:color="auto"/>
+          <w:right w:val="single" w:sz="4" w:space="4" w:color="auto"/>
+        </w:pBdr>
+      </w:pPr>
+      <w:r>
+        <w:rPr>
+          <w:rFonts w:hint="eastAsia"/>
+        </w:rPr>
+        <w:t>index: part</w:t>
+      </w:r>
+      <w:r>
+        <w:t>y_relationship</w:t>
+      </w:r>
+    </w:p>
+    <w:p>
+      <w:pPr>
+        <w:pBdr>
+          <w:top w:val="single" w:sz="4" w:space="1" w:color="auto"/>
+          <w:left w:val="single" w:sz="4" w:space="4" w:color="auto"/>
+          <w:bottom w:val="single" w:sz="4" w:space="1" w:color="auto"/>
+          <w:right w:val="single" w:sz="4" w:space="4" w:color="auto"/>
+        </w:pBdr>
+      </w:pPr>
+      <w:r>
+        <w:t>model: PartyShip</w:t>
+      </w:r>
+    </w:p>
+    <w:p>
+      <w:pPr>
+        <w:pBdr>
+          <w:top w:val="single" w:sz="4" w:space="1" w:color="auto"/>
+          <w:left w:val="single" w:sz="4" w:space="4" w:color="auto"/>
+          <w:bottom w:val="single" w:sz="4" w:space="1" w:color="auto"/>
+          <w:right w:val="single" w:sz="4" w:space="4" w:color="auto"/>
+        </w:pBdr>
+      </w:pPr>
+      <w:r>
+        <w:t>model</w:t>
+      </w:r>
+      <w:r>
+        <w:rPr>
+          <w:rFonts w:hint="eastAsia"/>
+        </w:rPr>
+        <w:t>定义：</w:t>
+      </w:r>
+      <w:r>
+        <w:t>Users+List&lt;</w:t>
+      </w:r>
+      <w:r>
+        <w:t xml:space="preserve"> </w:t>
+      </w:r>
+      <w:r>
+        <w:t>Campai</w:t>
+      </w:r>
+      <w:r>
+        <w:rPr>
+          <w:rFonts w:hint="eastAsia"/>
+        </w:rPr>
+        <w:t>g</w:t>
+      </w:r>
+      <w:r>
+        <w:t>n</w:t>
+      </w:r>
+      <w:r>
+        <w:rPr>
+          <w:rFonts w:hint="eastAsia"/>
+        </w:rPr>
+        <w:t>s</w:t>
+      </w:r>
+      <w:r>
+        <w:t xml:space="preserve"> &gt;; Campai</w:t>
+      </w:r>
+      <w:r>
+        <w:rPr>
+          <w:rFonts w:hint="eastAsia"/>
+        </w:rPr>
+        <w:t>g</w:t>
+      </w:r>
+      <w:r>
+        <w:t>n</w:t>
+      </w:r>
+      <w:r>
+        <w:rPr>
+          <w:rFonts w:hint="eastAsia"/>
+        </w:rPr>
+        <w:t>s</w:t>
+      </w:r>
+      <w:r>
+        <w:t xml:space="preserve"> + List&lt;Users&gt;</w:t>
+      </w:r>
+    </w:p>
+    <w:p>
+      <w:pPr>
+        <w:pBdr>
+          <w:top w:val="single" w:sz="4" w:space="1" w:color="auto"/>
+          <w:left w:val="single" w:sz="4" w:space="4" w:color="auto"/>
+          <w:bottom w:val="single" w:sz="4" w:space="1" w:color="auto"/>
+          <w:right w:val="single" w:sz="4" w:space="4" w:color="auto"/>
+        </w:pBdr>
+      </w:pPr>
+      <w:r>
+        <w:t xml:space="preserve">describe: </w:t>
+      </w:r>
+      <w:r>
+        <w:rPr>
+          <w:rFonts w:hint="eastAsia"/>
+        </w:rPr>
+        <w:t>用来存储每一个活动参与者信息的表</w:t>
+      </w:r>
+    </w:p>
+    <w:p>
+      <w:pPr>
+        <w:pBdr>
+          <w:top w:val="single" w:sz="4" w:space="1" w:color="auto"/>
+          <w:left w:val="single" w:sz="4" w:space="4" w:color="auto"/>
+          <w:bottom w:val="single" w:sz="4" w:space="1" w:color="auto"/>
+          <w:right w:val="single" w:sz="4" w:space="4" w:color="auto"/>
+        </w:pBdr>
+      </w:pPr>
+      <w:r>
+        <w:rPr>
+          <w:rFonts w:hint="eastAsia"/>
+        </w:rPr>
+        <w:t>定义：学号／工号（</w:t>
+      </w:r>
+      <w:r>
+        <w:rPr>
+          <w:rFonts w:hint="eastAsia"/>
+        </w:rPr>
+        <w:t>part</w:t>
+      </w:r>
+      <w:r>
+        <w:t>y_relationship_id</w:t>
+      </w:r>
+      <w:r>
+        <w:rPr>
+          <w:rFonts w:hint="eastAsia"/>
+        </w:rPr>
+        <w:t>）</w:t>
+      </w:r>
+      <w:r>
+        <w:t>+</w:t>
+      </w:r>
+      <w:r>
+        <w:rPr>
+          <w:rFonts w:hint="eastAsia"/>
+        </w:rPr>
+        <w:t>活动编号（</w:t>
+      </w:r>
+      <w:r>
+        <w:rPr>
+          <w:rFonts w:hint="eastAsia"/>
+        </w:rPr>
+        <w:t>part</w:t>
+      </w:r>
+      <w:r>
+        <w:t>y_relationship_</w:t>
+      </w:r>
+      <w:r>
+        <w:rPr>
+          <w:rFonts w:hint="eastAsia"/>
+        </w:rPr>
+        <w:t xml:space="preserve"> </w:t>
+      </w:r>
+      <w:r>
+        <w:rPr>
+          <w:rFonts w:hint="eastAsia"/>
+        </w:rPr>
+        <w:t>camid</w:t>
+      </w:r>
+      <w:r>
+        <w:rPr>
+          <w:rFonts w:hint="eastAsia"/>
+        </w:rPr>
+        <w:t>）</w:t>
+      </w:r>
+      <w:r>
+        <w:t>+</w:t>
+      </w:r>
+      <w:r>
+        <w:rPr>
+          <w:rFonts w:hint="eastAsia"/>
+        </w:rPr>
+        <w:t>身份（</w:t>
+      </w:r>
+      <w:r>
+        <w:rPr>
+          <w:rFonts w:hint="eastAsia"/>
+        </w:rPr>
+        <w:t>role</w:t>
+      </w:r>
+      <w:r>
+        <w:rPr>
+          <w:rFonts w:hint="eastAsia"/>
+        </w:rPr>
+        <w:t>）</w:t>
+      </w:r>
+      <w:r>
+        <w:t>/int/</w:t>
+      </w:r>
+    </w:p>
+    <w:p/>
+    <w:p>
+      <w:pPr>
+        <w:pBdr>
+          <w:top w:val="single" w:sz="4" w:space="1" w:color="auto"/>
+          <w:left w:val="single" w:sz="4" w:space="4" w:color="auto"/>
+          <w:bottom w:val="single" w:sz="4" w:space="1" w:color="auto"/>
+          <w:right w:val="single" w:sz="4" w:space="4" w:color="auto"/>
+        </w:pBdr>
+      </w:pPr>
+      <w:r>
+        <w:rPr>
+          <w:rFonts w:hint="eastAsia"/>
+        </w:rPr>
+        <w:t>名称：</w:t>
+      </w:r>
+      <w:r>
+        <w:rPr>
+          <w:rFonts w:hint="eastAsia"/>
+        </w:rPr>
+        <w:t>身份类型表</w:t>
+      </w:r>
+      <w:r>
+        <w:rPr>
+          <w:rFonts w:hint="eastAsia"/>
+        </w:rPr>
+        <w:t xml:space="preserve"> </w:t>
+      </w:r>
+    </w:p>
+    <w:p>
+      <w:pPr>
+        <w:pBdr>
+          <w:top w:val="single" w:sz="4" w:space="1" w:color="auto"/>
+          <w:left w:val="single" w:sz="4" w:space="4" w:color="auto"/>
+          <w:bottom w:val="single" w:sz="4" w:space="1" w:color="auto"/>
+          <w:right w:val="single" w:sz="4" w:space="4" w:color="auto"/>
+        </w:pBdr>
+      </w:pPr>
+      <w:r>
+        <w:rPr>
+          <w:rFonts w:hint="eastAsia"/>
+        </w:rPr>
+        <w:t>index: roletype</w:t>
+      </w:r>
+    </w:p>
+    <w:p>
+      <w:pPr>
+        <w:pBdr>
+          <w:top w:val="single" w:sz="4" w:space="1" w:color="auto"/>
+          <w:left w:val="single" w:sz="4" w:space="4" w:color="auto"/>
+          <w:bottom w:val="single" w:sz="4" w:space="1" w:color="auto"/>
+          <w:right w:val="single" w:sz="4" w:space="4" w:color="auto"/>
+        </w:pBdr>
+      </w:pPr>
+      <w:r>
+        <w:t xml:space="preserve">model: </w:t>
+      </w:r>
+      <w:r>
+        <w:rPr>
+          <w:rFonts w:hint="eastAsia"/>
+        </w:rPr>
+        <w:t>Role</w:t>
+      </w:r>
+    </w:p>
+    <w:p>
+      <w:pPr>
+        <w:pBdr>
+          <w:top w:val="single" w:sz="4" w:space="1" w:color="auto"/>
+          <w:left w:val="single" w:sz="4" w:space="4" w:color="auto"/>
+          <w:bottom w:val="single" w:sz="4" w:space="1" w:color="auto"/>
+          <w:right w:val="single" w:sz="4" w:space="4" w:color="auto"/>
+        </w:pBdr>
+      </w:pPr>
+      <w:r>
+        <w:t xml:space="preserve">describe: </w:t>
+      </w:r>
+      <w:r>
+        <w:rPr>
+          <w:rFonts w:hint="eastAsia"/>
+        </w:rPr>
+        <w:t>用来存储身份类型</w:t>
+      </w:r>
+    </w:p>
+    <w:p>
+      <w:pPr>
+        <w:pBdr>
+          <w:top w:val="single" w:sz="4" w:space="1" w:color="auto"/>
+          <w:left w:val="single" w:sz="4" w:space="4" w:color="auto"/>
+          <w:bottom w:val="single" w:sz="4" w:space="1" w:color="auto"/>
+          <w:right w:val="single" w:sz="4" w:space="4" w:color="auto"/>
+        </w:pBdr>
+      </w:pPr>
+      <w:r>
+        <w:rPr>
+          <w:rFonts w:hint="eastAsia"/>
+        </w:rPr>
+        <w:t>定义：身份类型码</w:t>
+      </w:r>
+      <w:r>
+        <w:rPr>
+          <w:rFonts w:hint="eastAsia"/>
+        </w:rPr>
+        <w:t>*</w:t>
+      </w:r>
+      <w:r>
+        <w:rPr>
+          <w:rFonts w:hint="eastAsia"/>
+        </w:rPr>
+        <w:t>（</w:t>
+      </w:r>
+      <w:r>
+        <w:t>roleid</w:t>
+      </w:r>
+      <w:r>
+        <w:rPr>
+          <w:rFonts w:hint="eastAsia"/>
+        </w:rPr>
+        <w:t>）</w:t>
+      </w:r>
+      <w:r>
+        <w:rPr>
+          <w:rFonts w:hint="eastAsia"/>
+        </w:rPr>
+        <w:t>/</w:t>
+      </w:r>
+      <w:r>
+        <w:t>int/+</w:t>
+      </w:r>
+      <w:r>
+        <w:rPr>
+          <w:rFonts w:hint="eastAsia"/>
+        </w:rPr>
+        <w:t>身份名称</w:t>
+      </w:r>
+      <w:r>
+        <w:t>(roname)/string/</w:t>
+      </w:r>
+    </w:p>
+    <w:p/>
+    <w:p>
+      <w:pPr>
+        <w:pBdr>
+          <w:top w:val="single" w:sz="4" w:space="1" w:color="auto"/>
+          <w:left w:val="single" w:sz="4" w:space="4" w:color="auto"/>
+          <w:bottom w:val="single" w:sz="4" w:space="1" w:color="auto"/>
+          <w:right w:val="single" w:sz="4" w:space="4" w:color="auto"/>
+        </w:pBdr>
+      </w:pPr>
+      <w:r>
+        <w:rPr>
+          <w:rFonts w:hint="eastAsia"/>
+        </w:rPr>
+        <w:t>名称：</w:t>
+      </w:r>
+      <w:r>
+        <w:rPr>
+          <w:rFonts w:hint="eastAsia"/>
+        </w:rPr>
+        <w:t>活动社交圈表</w:t>
+      </w:r>
+      <w:r>
+        <w:rPr>
+          <w:rFonts w:hint="eastAsia"/>
+        </w:rPr>
+        <w:t xml:space="preserve"> </w:t>
+      </w:r>
+    </w:p>
+    <w:p>
+      <w:pPr>
+        <w:pBdr>
+          <w:top w:val="single" w:sz="4" w:space="1" w:color="auto"/>
+          <w:left w:val="single" w:sz="4" w:space="4" w:color="auto"/>
+          <w:bottom w:val="single" w:sz="4" w:space="1" w:color="auto"/>
+          <w:right w:val="single" w:sz="4" w:space="4" w:color="auto"/>
+        </w:pBdr>
+      </w:pPr>
+      <w:r>
+        <w:rPr>
+          <w:rFonts w:hint="eastAsia"/>
+        </w:rPr>
+        <w:t>index: doings</w:t>
+      </w:r>
+    </w:p>
+    <w:p>
+      <w:pPr>
+        <w:pBdr>
+          <w:top w:val="single" w:sz="4" w:space="1" w:color="auto"/>
+          <w:left w:val="single" w:sz="4" w:space="4" w:color="auto"/>
+          <w:bottom w:val="single" w:sz="4" w:space="1" w:color="auto"/>
+          <w:right w:val="single" w:sz="4" w:space="4" w:color="auto"/>
+        </w:pBdr>
+      </w:pPr>
+      <w:r>
+        <w:t xml:space="preserve">model: </w:t>
+      </w:r>
+      <w:r>
+        <w:rPr>
+          <w:rFonts w:hint="eastAsia"/>
+        </w:rPr>
+        <w:t>Doings</w:t>
+      </w:r>
+    </w:p>
+    <w:p>
+      <w:pPr>
+        <w:pBdr>
+          <w:top w:val="single" w:sz="4" w:space="1" w:color="auto"/>
+          <w:left w:val="single" w:sz="4" w:space="4" w:color="auto"/>
+          <w:bottom w:val="single" w:sz="4" w:space="1" w:color="auto"/>
+          <w:right w:val="single" w:sz="4" w:space="4" w:color="auto"/>
+        </w:pBdr>
+      </w:pPr>
+      <w:r>
+        <w:t xml:space="preserve">describe: </w:t>
+      </w:r>
+      <w:r>
+        <w:rPr>
+          <w:rFonts w:hint="eastAsia"/>
+        </w:rPr>
+        <w:t>用来存储每个人对活动的感想和相关照片信息，提供九张照片上传的服务，以及</w:t>
+      </w:r>
+      <w:r>
+        <w:rPr>
+          <w:rFonts w:hint="eastAsia"/>
+        </w:rPr>
+        <w:t>140</w:t>
+      </w:r>
+      <w:r>
+        <w:rPr>
+          <w:rFonts w:hint="eastAsia"/>
+        </w:rPr>
+        <w:t>的文字描述。</w:t>
+      </w:r>
+    </w:p>
+    <w:p>
+      <w:pPr>
+        <w:pBdr>
+          <w:top w:val="single" w:sz="4" w:space="1" w:color="auto"/>
+          <w:left w:val="single" w:sz="4" w:space="4" w:color="auto"/>
+          <w:bottom w:val="single" w:sz="4" w:space="1" w:color="auto"/>
+          <w:right w:val="single" w:sz="4" w:space="4" w:color="auto"/>
+        </w:pBdr>
+      </w:pPr>
+      <w:r>
+        <w:rPr>
+          <w:rFonts w:hint="eastAsia"/>
+        </w:rPr>
+        <w:t>定义：编号</w:t>
+      </w:r>
+      <w:r>
+        <w:rPr>
+          <w:rFonts w:hint="eastAsia"/>
+        </w:rPr>
+        <w:t>+</w:t>
+      </w:r>
+      <w:r>
+        <w:rPr>
+          <w:rFonts w:hint="eastAsia"/>
+        </w:rPr>
+        <w:t>发布者编号</w:t>
+      </w:r>
+      <w:r>
+        <w:rPr>
+          <w:rFonts w:hint="eastAsia"/>
+        </w:rPr>
+        <w:t>+</w:t>
+      </w:r>
+      <w:r>
+        <w:rPr>
+          <w:rFonts w:hint="eastAsia"/>
+        </w:rPr>
+        <w:t>文字描述</w:t>
+      </w:r>
+      <w:r>
+        <w:rPr>
+          <w:rFonts w:hint="eastAsia"/>
+        </w:rPr>
+        <w:t>+</w:t>
+      </w:r>
+      <w:r>
+        <w:rPr>
+          <w:rFonts w:hint="eastAsia"/>
+        </w:rPr>
+        <w:t>照片</w:t>
+      </w:r>
+      <w:r>
+        <w:rPr>
+          <w:rFonts w:hint="eastAsia"/>
+        </w:rPr>
+        <w:t>URL*9+</w:t>
+      </w:r>
+      <w:r>
+        <w:rPr>
+          <w:rFonts w:hint="eastAsia"/>
+        </w:rPr>
+        <w:t>评论文件</w:t>
+      </w:r>
+      <w:r>
+        <w:rPr>
+          <w:rFonts w:hint="eastAsia"/>
+        </w:rPr>
+        <w:t>URL</w:t>
+      </w:r>
+    </w:p>
+    <w:p>
+      <w:bookmarkStart w:id="65" w:name="_GoBack"/>
+      <w:bookmarkEnd w:id="65"/>
+    </w:p>
+    <w:p/>
     <w:p>
       <w:pPr>
         <w:pStyle w:val="1"/>
       </w:pPr>
-      <w:bookmarkStart w:id="81" w:name="_Toc497935990"/>
-      <w:bookmarkStart w:id="82" w:name="_Toc497936561"/>
+      <w:bookmarkStart w:id="66" w:name="_Toc497935990"/>
+      <w:bookmarkStart w:id="67" w:name="_Toc497936561"/>
       <w:r>
         <w:rPr>
           <w:rFonts w:hint="eastAsia"/>
@@ -7255,19 +8367,19 @@
         </w:rPr>
         <w:t>经济可行性分析（成本、效益分析）</w:t>
       </w:r>
-      <w:bookmarkEnd w:id="81"/>
-      <w:bookmarkEnd w:id="82"/>
+      <w:bookmarkEnd w:id="66"/>
+      <w:bookmarkEnd w:id="67"/>
     </w:p>
     <w:p>
       <w:pPr>
         <w:pStyle w:val="2"/>
       </w:pPr>
-      <w:bookmarkStart w:id="83" w:name="_Toc235842300"/>
-      <w:bookmarkStart w:id="84" w:name="_Toc235842548"/>
-      <w:bookmarkStart w:id="85" w:name="_Toc235938060"/>
-      <w:bookmarkStart w:id="86" w:name="_Toc235938425"/>
-      <w:bookmarkStart w:id="87" w:name="_Toc497935991"/>
-      <w:bookmarkStart w:id="88" w:name="_Toc497936562"/>
+      <w:bookmarkStart w:id="68" w:name="_Toc235842300"/>
+      <w:bookmarkStart w:id="69" w:name="_Toc235842548"/>
+      <w:bookmarkStart w:id="70" w:name="_Toc235938060"/>
+      <w:bookmarkStart w:id="71" w:name="_Toc235938425"/>
+      <w:bookmarkStart w:id="72" w:name="_Toc497935991"/>
+      <w:bookmarkStart w:id="73" w:name="_Toc497936562"/>
       <w:r>
         <w:rPr>
           <w:rFonts w:hint="eastAsia"/>
@@ -7286,12 +8398,12 @@
         </w:rPr>
         <w:t>投资</w:t>
       </w:r>
-      <w:bookmarkEnd w:id="83"/>
-      <w:bookmarkEnd w:id="84"/>
-      <w:bookmarkEnd w:id="85"/>
-      <w:bookmarkEnd w:id="86"/>
-      <w:bookmarkEnd w:id="87"/>
-      <w:bookmarkEnd w:id="88"/>
+      <w:bookmarkEnd w:id="68"/>
+      <w:bookmarkEnd w:id="69"/>
+      <w:bookmarkEnd w:id="70"/>
+      <w:bookmarkEnd w:id="71"/>
+      <w:bookmarkEnd w:id="72"/>
+      <w:bookmarkEnd w:id="73"/>
     </w:p>
     <w:p>
       <w:r>
@@ -7794,12 +8906,12 @@
       <w:pPr>
         <w:pStyle w:val="2"/>
       </w:pPr>
-      <w:bookmarkStart w:id="89" w:name="_Toc235842301"/>
-      <w:bookmarkStart w:id="90" w:name="_Toc235842549"/>
-      <w:bookmarkStart w:id="91" w:name="_Toc235938061"/>
-      <w:bookmarkStart w:id="92" w:name="_Toc235938426"/>
-      <w:bookmarkStart w:id="93" w:name="_Toc497935992"/>
-      <w:bookmarkStart w:id="94" w:name="_Toc497936563"/>
+      <w:bookmarkStart w:id="74" w:name="_Toc235842301"/>
+      <w:bookmarkStart w:id="75" w:name="_Toc235842549"/>
+      <w:bookmarkStart w:id="76" w:name="_Toc235938061"/>
+      <w:bookmarkStart w:id="77" w:name="_Toc235938426"/>
+      <w:bookmarkStart w:id="78" w:name="_Toc497935992"/>
+      <w:bookmarkStart w:id="79" w:name="_Toc497936563"/>
       <w:r>
         <w:rPr>
           <w:rFonts w:hint="eastAsia"/>
@@ -7818,423 +8930,423 @@
         </w:rPr>
         <w:t>预期的经济效益</w:t>
       </w:r>
+      <w:bookmarkEnd w:id="74"/>
+      <w:bookmarkEnd w:id="75"/>
+      <w:bookmarkEnd w:id="76"/>
+      <w:bookmarkEnd w:id="77"/>
+      <w:bookmarkEnd w:id="78"/>
+      <w:bookmarkEnd w:id="79"/>
+    </w:p>
+    <w:p>
+      <w:r>
+        <w:rPr>
+          <w:rFonts w:hint="eastAsia"/>
+        </w:rPr>
+        <w:t>效益是指该项目实现后对项目主体基本目标的实现所产生的贡献或效果。</w:t>
+      </w:r>
+    </w:p>
+    <w:p>
+      <w:pPr>
+        <w:pStyle w:val="3"/>
+      </w:pPr>
+      <w:bookmarkStart w:id="80" w:name="_Toc235842302"/>
+      <w:bookmarkStart w:id="81" w:name="_Toc235842550"/>
+      <w:bookmarkStart w:id="82" w:name="_Toc235938062"/>
+      <w:bookmarkStart w:id="83" w:name="_Toc235938427"/>
+      <w:bookmarkStart w:id="84" w:name="_Toc497935993"/>
+      <w:bookmarkStart w:id="85" w:name="_Toc497936564"/>
+      <w:r>
+        <w:rPr>
+          <w:rFonts w:hint="eastAsia"/>
+        </w:rPr>
+        <w:t>5</w:t>
+      </w:r>
+      <w:r>
+        <w:rPr>
+          <w:rFonts w:hint="eastAsia"/>
+        </w:rPr>
+        <w:t>.2.1</w:t>
+      </w:r>
+      <w:r>
+        <w:rPr>
+          <w:rFonts w:hint="eastAsia"/>
+        </w:rPr>
+        <w:t>一次性收益</w:t>
+      </w:r>
+      <w:bookmarkEnd w:id="80"/>
+      <w:bookmarkEnd w:id="81"/>
+      <w:bookmarkEnd w:id="82"/>
+      <w:bookmarkEnd w:id="83"/>
+      <w:bookmarkEnd w:id="84"/>
+      <w:bookmarkEnd w:id="85"/>
+    </w:p>
+    <w:p>
+      <w:r>
+        <w:rPr>
+          <w:rFonts w:hint="eastAsia"/>
+          <w:sz w:val="32"/>
+        </w:rPr>
+        <w:t>唯一来源：学校提供的科研经费</w:t>
+      </w:r>
+      <w:r>
+        <w:rPr>
+          <w:rFonts w:hint="eastAsia"/>
+          <w:sz w:val="32"/>
+        </w:rPr>
+        <w:t>800</w:t>
+      </w:r>
+      <w:r>
+        <w:rPr>
+          <w:rFonts w:hint="eastAsia"/>
+          <w:sz w:val="32"/>
+        </w:rPr>
+        <w:t>元整</w:t>
+      </w:r>
+    </w:p>
+    <w:p/>
+    <w:p>
+      <w:pPr>
+        <w:pStyle w:val="3"/>
+      </w:pPr>
+      <w:bookmarkStart w:id="86" w:name="_Toc235842303"/>
+      <w:bookmarkStart w:id="87" w:name="_Toc235842551"/>
+      <w:bookmarkStart w:id="88" w:name="_Toc235938063"/>
+      <w:bookmarkStart w:id="89" w:name="_Toc235938428"/>
+      <w:bookmarkStart w:id="90" w:name="_Toc497935994"/>
+      <w:bookmarkStart w:id="91" w:name="_Toc497936565"/>
+      <w:r>
+        <w:rPr>
+          <w:rFonts w:hint="eastAsia"/>
+        </w:rPr>
+        <w:t>5</w:t>
+      </w:r>
+      <w:r>
+        <w:rPr>
+          <w:rFonts w:hint="eastAsia"/>
+        </w:rPr>
+        <w:t>.2.2</w:t>
+      </w:r>
+      <w:r>
+        <w:rPr>
+          <w:rFonts w:hint="eastAsia"/>
+        </w:rPr>
+        <w:t>非一次性收益</w:t>
+      </w:r>
+      <w:bookmarkEnd w:id="86"/>
+      <w:bookmarkEnd w:id="87"/>
+      <w:bookmarkEnd w:id="88"/>
       <w:bookmarkEnd w:id="89"/>
       <w:bookmarkEnd w:id="90"/>
       <w:bookmarkEnd w:id="91"/>
+    </w:p>
+    <w:p>
+      <w:r>
+        <w:rPr>
+          <w:rFonts w:hint="eastAsia"/>
+        </w:rPr>
+        <w:t>无</w:t>
+      </w:r>
+    </w:p>
+    <w:p>
+      <w:pPr>
+        <w:pStyle w:val="3"/>
+      </w:pPr>
+      <w:bookmarkStart w:id="92" w:name="_Toc235842304"/>
+      <w:bookmarkStart w:id="93" w:name="_Toc235842552"/>
+      <w:bookmarkStart w:id="94" w:name="_Toc235938064"/>
+      <w:bookmarkStart w:id="95" w:name="_Toc235938429"/>
+      <w:bookmarkStart w:id="96" w:name="_Toc497935995"/>
+      <w:bookmarkStart w:id="97" w:name="_Toc497936566"/>
+      <w:r>
+        <w:rPr>
+          <w:rFonts w:hint="eastAsia"/>
+        </w:rPr>
+        <w:t>5</w:t>
+      </w:r>
+      <w:r>
+        <w:rPr>
+          <w:rFonts w:hint="eastAsia"/>
+        </w:rPr>
+        <w:t>.2.3</w:t>
+      </w:r>
+      <w:r>
+        <w:rPr>
+          <w:rFonts w:hint="eastAsia"/>
+        </w:rPr>
+        <w:t>不可定量的收益</w:t>
+      </w:r>
       <w:bookmarkEnd w:id="92"/>
       <w:bookmarkEnd w:id="93"/>
       <w:bookmarkEnd w:id="94"/>
-    </w:p>
-    <w:p>
-      <w:r>
-        <w:rPr>
-          <w:rFonts w:hint="eastAsia"/>
-        </w:rPr>
-        <w:t>效益是指该项目实现后对项目主体基本目标的实现所产生的贡献或效果。</w:t>
-      </w:r>
-    </w:p>
-    <w:p>
-      <w:pPr>
-        <w:pStyle w:val="3"/>
-      </w:pPr>
-      <w:bookmarkStart w:id="95" w:name="_Toc235842302"/>
-      <w:bookmarkStart w:id="96" w:name="_Toc235842550"/>
-      <w:bookmarkStart w:id="97" w:name="_Toc235938062"/>
-      <w:bookmarkStart w:id="98" w:name="_Toc235938427"/>
-      <w:bookmarkStart w:id="99" w:name="_Toc497935993"/>
-      <w:bookmarkStart w:id="100" w:name="_Toc497936564"/>
-      <w:r>
-        <w:rPr>
-          <w:rFonts w:hint="eastAsia"/>
-        </w:rPr>
-        <w:t>5</w:t>
-      </w:r>
-      <w:r>
-        <w:rPr>
-          <w:rFonts w:hint="eastAsia"/>
-        </w:rPr>
-        <w:t>.2.1</w:t>
-      </w:r>
-      <w:r>
-        <w:rPr>
-          <w:rFonts w:hint="eastAsia"/>
-        </w:rPr>
-        <w:t>一次性收益</w:t>
-      </w:r>
       <w:bookmarkEnd w:id="95"/>
       <w:bookmarkEnd w:id="96"/>
       <w:bookmarkEnd w:id="97"/>
+    </w:p>
+    <w:p>
+      <w:pPr>
+        <w:rPr>
+          <w:sz w:val="28"/>
+        </w:rPr>
+      </w:pPr>
+      <w:r>
+        <w:rPr>
+          <w:rFonts w:hint="eastAsia"/>
+          <w:sz w:val="28"/>
+        </w:rPr>
+        <w:t>广告商广告投放、学校后期资助（暂定一年收入</w:t>
+      </w:r>
+      <w:r>
+        <w:rPr>
+          <w:rFonts w:hint="eastAsia"/>
+          <w:sz w:val="28"/>
+        </w:rPr>
+        <w:t>20000</w:t>
+      </w:r>
+      <w:r>
+        <w:rPr>
+          <w:rFonts w:hint="eastAsia"/>
+          <w:sz w:val="28"/>
+        </w:rPr>
+        <w:t>元）</w:t>
+      </w:r>
+    </w:p>
+    <w:p/>
+    <w:p>
+      <w:pPr>
+        <w:pStyle w:val="3"/>
+      </w:pPr>
+      <w:bookmarkStart w:id="98" w:name="_Toc235842305"/>
+      <w:bookmarkStart w:id="99" w:name="_Toc235842553"/>
+      <w:bookmarkStart w:id="100" w:name="_Toc235938065"/>
+      <w:bookmarkStart w:id="101" w:name="_Toc235938430"/>
+      <w:bookmarkStart w:id="102" w:name="_Toc497935996"/>
+      <w:bookmarkStart w:id="103" w:name="_Toc497936567"/>
+      <w:r>
+        <w:rPr>
+          <w:rFonts w:hint="eastAsia"/>
+        </w:rPr>
+        <w:t>5</w:t>
+      </w:r>
+      <w:r>
+        <w:rPr>
+          <w:rFonts w:hint="eastAsia"/>
+        </w:rPr>
+        <w:t>.2.4</w:t>
+      </w:r>
+      <w:r>
+        <w:rPr>
+          <w:rFonts w:hint="eastAsia"/>
+        </w:rPr>
+        <w:t>收益</w:t>
+      </w:r>
+      <w:r>
+        <w:rPr>
+          <w:rFonts w:hint="eastAsia"/>
+        </w:rPr>
+        <w:t>/</w:t>
+      </w:r>
+      <w:r>
+        <w:rPr>
+          <w:rFonts w:hint="eastAsia"/>
+        </w:rPr>
+        <w:t>投资比</w:t>
+      </w:r>
       <w:bookmarkEnd w:id="98"/>
       <w:bookmarkEnd w:id="99"/>
       <w:bookmarkEnd w:id="100"/>
-    </w:p>
-    <w:p>
-      <w:r>
-        <w:rPr>
-          <w:rFonts w:hint="eastAsia"/>
-          <w:sz w:val="32"/>
-        </w:rPr>
-        <w:t>唯一来源：学校提供的科研经费</w:t>
-      </w:r>
-      <w:r>
-        <w:rPr>
-          <w:rFonts w:hint="eastAsia"/>
-          <w:sz w:val="32"/>
-        </w:rPr>
-        <w:t>800</w:t>
-      </w:r>
-      <w:r>
-        <w:rPr>
-          <w:rFonts w:hint="eastAsia"/>
-          <w:sz w:val="32"/>
-        </w:rPr>
-        <w:t>元整</w:t>
-      </w:r>
-    </w:p>
-    <w:p/>
-    <w:p>
-      <w:pPr>
-        <w:pStyle w:val="3"/>
-      </w:pPr>
-      <w:bookmarkStart w:id="101" w:name="_Toc235842303"/>
-      <w:bookmarkStart w:id="102" w:name="_Toc235842551"/>
-      <w:bookmarkStart w:id="103" w:name="_Toc235938063"/>
-      <w:bookmarkStart w:id="104" w:name="_Toc235938428"/>
-      <w:bookmarkStart w:id="105" w:name="_Toc497935994"/>
-      <w:bookmarkStart w:id="106" w:name="_Toc497936565"/>
-      <w:r>
-        <w:rPr>
-          <w:rFonts w:hint="eastAsia"/>
-        </w:rPr>
-        <w:t>5</w:t>
-      </w:r>
-      <w:r>
-        <w:rPr>
-          <w:rFonts w:hint="eastAsia"/>
-        </w:rPr>
-        <w:t>.2.2</w:t>
-      </w:r>
-      <w:r>
-        <w:rPr>
-          <w:rFonts w:hint="eastAsia"/>
-        </w:rPr>
-        <w:t>非一次性收益</w:t>
-      </w:r>
       <w:bookmarkEnd w:id="101"/>
       <w:bookmarkEnd w:id="102"/>
       <w:bookmarkEnd w:id="103"/>
+    </w:p>
+    <w:p>
+      <w:pPr>
+        <w:rPr>
+          <w:sz w:val="28"/>
+        </w:rPr>
+      </w:pPr>
+      <w:r>
+        <w:rPr>
+          <w:rFonts w:hint="eastAsia"/>
+          <w:sz w:val="28"/>
+        </w:rPr>
+        <w:t>按照前期投资和后期收入比率</w:t>
+      </w:r>
+    </w:p>
+    <w:p>
+      <w:pPr>
+        <w:rPr>
+          <w:sz w:val="28"/>
+        </w:rPr>
+      </w:pPr>
+      <w:r>
+        <w:rPr>
+          <w:rFonts w:hint="eastAsia"/>
+          <w:sz w:val="28"/>
+        </w:rPr>
+        <w:t>20000/15745=</w:t>
+      </w:r>
+      <w:r>
+        <w:rPr>
+          <w:sz w:val="28"/>
+        </w:rPr>
+        <w:t>1.27</w:t>
+      </w:r>
+    </w:p>
+    <w:p/>
+    <w:p>
+      <w:pPr>
+        <w:pStyle w:val="3"/>
+      </w:pPr>
+      <w:bookmarkStart w:id="104" w:name="_Toc235842306"/>
+      <w:bookmarkStart w:id="105" w:name="_Toc235842554"/>
+      <w:bookmarkStart w:id="106" w:name="_Toc235938066"/>
+      <w:bookmarkStart w:id="107" w:name="_Toc235938431"/>
+      <w:bookmarkStart w:id="108" w:name="_Toc497935997"/>
+      <w:bookmarkStart w:id="109" w:name="_Toc497936568"/>
+      <w:r>
+        <w:rPr>
+          <w:rFonts w:hint="eastAsia"/>
+        </w:rPr>
+        <w:t>5</w:t>
+      </w:r>
+      <w:r>
+        <w:rPr>
+          <w:rFonts w:hint="eastAsia"/>
+        </w:rPr>
+        <w:t>.2.5</w:t>
+      </w:r>
+      <w:r>
+        <w:rPr>
+          <w:rFonts w:hint="eastAsia"/>
+        </w:rPr>
+        <w:t>投资回收周期</w:t>
+      </w:r>
       <w:bookmarkEnd w:id="104"/>
       <w:bookmarkEnd w:id="105"/>
       <w:bookmarkEnd w:id="106"/>
-    </w:p>
-    <w:p>
-      <w:r>
-        <w:rPr>
-          <w:rFonts w:hint="eastAsia"/>
-        </w:rPr>
-        <w:t>无</w:t>
-      </w:r>
-    </w:p>
-    <w:p>
-      <w:pPr>
-        <w:pStyle w:val="3"/>
-      </w:pPr>
-      <w:bookmarkStart w:id="107" w:name="_Toc235842304"/>
-      <w:bookmarkStart w:id="108" w:name="_Toc235842552"/>
-      <w:bookmarkStart w:id="109" w:name="_Toc235938064"/>
-      <w:bookmarkStart w:id="110" w:name="_Toc235938429"/>
-      <w:bookmarkStart w:id="111" w:name="_Toc497935995"/>
-      <w:bookmarkStart w:id="112" w:name="_Toc497936566"/>
-      <w:r>
-        <w:rPr>
-          <w:rFonts w:hint="eastAsia"/>
-        </w:rPr>
-        <w:t>5</w:t>
-      </w:r>
-      <w:r>
-        <w:rPr>
-          <w:rFonts w:hint="eastAsia"/>
-        </w:rPr>
-        <w:t>.2.3</w:t>
-      </w:r>
-      <w:r>
-        <w:rPr>
-          <w:rFonts w:hint="eastAsia"/>
-        </w:rPr>
-        <w:t>不可定量的收益</w:t>
-      </w:r>
       <w:bookmarkEnd w:id="107"/>
       <w:bookmarkEnd w:id="108"/>
       <w:bookmarkEnd w:id="109"/>
+    </w:p>
+    <w:p>
+      <w:r>
+        <w:rPr>
+          <w:rFonts w:hint="eastAsia"/>
+        </w:rPr>
+        <w:t>根据收益和投资比，第一年即可回收成本，达到盈利。</w:t>
+      </w:r>
+    </w:p>
+    <w:p>
+      <w:pPr>
+        <w:pStyle w:val="2"/>
+      </w:pPr>
+      <w:bookmarkStart w:id="110" w:name="_Toc235842307"/>
+      <w:bookmarkStart w:id="111" w:name="_Toc235842555"/>
+      <w:bookmarkStart w:id="112" w:name="_Toc235938067"/>
+      <w:bookmarkStart w:id="113" w:name="_Toc235938432"/>
+      <w:bookmarkStart w:id="114" w:name="_Toc497935998"/>
+      <w:bookmarkStart w:id="115" w:name="_Toc497936569"/>
+      <w:r>
+        <w:rPr>
+          <w:rFonts w:hint="eastAsia"/>
+        </w:rPr>
+        <w:t>5</w:t>
+      </w:r>
+      <w:r>
+        <w:rPr>
+          <w:rFonts w:hint="eastAsia"/>
+        </w:rPr>
+        <w:t>.3</w:t>
+      </w:r>
+      <w:r>
+        <w:rPr>
+          <w:rFonts w:hint="eastAsia"/>
+        </w:rPr>
+        <w:t>市场预测</w:t>
+      </w:r>
       <w:bookmarkEnd w:id="110"/>
       <w:bookmarkEnd w:id="111"/>
       <w:bookmarkEnd w:id="112"/>
-    </w:p>
-    <w:p>
-      <w:pPr>
-        <w:rPr>
-          <w:sz w:val="28"/>
-        </w:rPr>
-      </w:pPr>
-      <w:r>
-        <w:rPr>
-          <w:rFonts w:hint="eastAsia"/>
-          <w:sz w:val="28"/>
-        </w:rPr>
-        <w:t>广告商广告投放、学校后期资助（暂定一年收入</w:t>
-      </w:r>
-      <w:r>
-        <w:rPr>
-          <w:rFonts w:hint="eastAsia"/>
-          <w:sz w:val="28"/>
-        </w:rPr>
-        <w:t>20000</w:t>
-      </w:r>
-      <w:r>
-        <w:rPr>
-          <w:rFonts w:hint="eastAsia"/>
-          <w:sz w:val="28"/>
-        </w:rPr>
-        <w:t>元）</w:t>
-      </w:r>
-    </w:p>
-    <w:p/>
-    <w:p>
-      <w:pPr>
-        <w:pStyle w:val="3"/>
-      </w:pPr>
-      <w:bookmarkStart w:id="113" w:name="_Toc235842305"/>
-      <w:bookmarkStart w:id="114" w:name="_Toc235842553"/>
-      <w:bookmarkStart w:id="115" w:name="_Toc235938065"/>
-      <w:bookmarkStart w:id="116" w:name="_Toc235938430"/>
-      <w:bookmarkStart w:id="117" w:name="_Toc497935996"/>
-      <w:bookmarkStart w:id="118" w:name="_Toc497936567"/>
-      <w:r>
-        <w:rPr>
-          <w:rFonts w:hint="eastAsia"/>
-        </w:rPr>
-        <w:t>5</w:t>
-      </w:r>
-      <w:r>
-        <w:rPr>
-          <w:rFonts w:hint="eastAsia"/>
-        </w:rPr>
-        <w:t>.2.4</w:t>
-      </w:r>
-      <w:r>
-        <w:rPr>
-          <w:rFonts w:hint="eastAsia"/>
-        </w:rPr>
-        <w:t>收益</w:t>
-      </w:r>
-      <w:r>
-        <w:rPr>
-          <w:rFonts w:hint="eastAsia"/>
-        </w:rPr>
-        <w:t>/</w:t>
-      </w:r>
-      <w:r>
-        <w:rPr>
-          <w:rFonts w:hint="eastAsia"/>
-        </w:rPr>
-        <w:t>投资比</w:t>
-      </w:r>
       <w:bookmarkEnd w:id="113"/>
       <w:bookmarkEnd w:id="114"/>
       <w:bookmarkEnd w:id="115"/>
+    </w:p>
+    <w:p>
+      <w:r>
+        <w:rPr>
+          <w:rFonts w:hint="eastAsia"/>
+        </w:rPr>
+        <w:t>因长期城市学院缺乏统一的活动信息整合渠道，导致活动缺少整合。市场预期比较乐观。每月</w:t>
+      </w:r>
+      <w:r>
+        <w:rPr>
+          <w:rFonts w:hint="eastAsia"/>
+        </w:rPr>
+        <w:t>2000</w:t>
+      </w:r>
+      <w:r>
+        <w:rPr>
+          <w:rFonts w:hint="eastAsia"/>
+        </w:rPr>
+        <w:t>次一般使用者访问使用量，年访问量</w:t>
+      </w:r>
+      <w:r>
+        <w:rPr>
+          <w:rFonts w:hint="eastAsia"/>
+        </w:rPr>
+        <w:t>15000</w:t>
+      </w:r>
+      <w:r>
+        <w:rPr>
+          <w:rFonts w:hint="eastAsia"/>
+        </w:rPr>
+        <w:t>左右。每月</w:t>
+      </w:r>
+      <w:r>
+        <w:rPr>
+          <w:rFonts w:hint="eastAsia"/>
+        </w:rPr>
+        <w:t>100</w:t>
+      </w:r>
+      <w:r>
+        <w:rPr>
+          <w:rFonts w:hint="eastAsia"/>
+        </w:rPr>
+        <w:t>次活动审批审批使用量，每年</w:t>
+      </w:r>
+      <w:r>
+        <w:rPr>
+          <w:rFonts w:hint="eastAsia"/>
+        </w:rPr>
+        <w:t>1200</w:t>
+      </w:r>
+      <w:r>
+        <w:rPr>
+          <w:rFonts w:hint="eastAsia"/>
+        </w:rPr>
+        <w:t>项活动发布审核量。</w:t>
+      </w:r>
+    </w:p>
+    <w:p>
+      <w:pPr>
+        <w:pStyle w:val="1"/>
+      </w:pPr>
+      <w:bookmarkStart w:id="116" w:name="_Toc497935999"/>
+      <w:bookmarkStart w:id="117" w:name="_Toc497936570"/>
+      <w:r>
+        <w:rPr>
+          <w:rFonts w:hint="eastAsia"/>
+        </w:rPr>
+        <w:t>6</w:t>
+      </w:r>
+      <w:r>
+        <w:rPr>
+          <w:rFonts w:hint="eastAsia"/>
+        </w:rPr>
+        <w:t>操作可行性</w:t>
+      </w:r>
       <w:bookmarkEnd w:id="116"/>
       <w:bookmarkEnd w:id="117"/>
-      <w:bookmarkEnd w:id="118"/>
-    </w:p>
-    <w:p>
-      <w:pPr>
-        <w:rPr>
-          <w:sz w:val="28"/>
-        </w:rPr>
-      </w:pPr>
-      <w:r>
-        <w:rPr>
-          <w:rFonts w:hint="eastAsia"/>
-          <w:sz w:val="28"/>
-        </w:rPr>
-        <w:t>按照前期投资和后期收入比率</w:t>
-      </w:r>
-    </w:p>
-    <w:p>
-      <w:pPr>
-        <w:rPr>
-          <w:sz w:val="28"/>
-        </w:rPr>
-      </w:pPr>
-      <w:r>
-        <w:rPr>
-          <w:rFonts w:hint="eastAsia"/>
-          <w:sz w:val="28"/>
-        </w:rPr>
-        <w:t>20000/15745=</w:t>
-      </w:r>
-      <w:r>
-        <w:rPr>
-          <w:sz w:val="28"/>
-        </w:rPr>
-        <w:t>1.27</w:t>
-      </w:r>
-    </w:p>
-    <w:p/>
-    <w:p>
-      <w:pPr>
-        <w:pStyle w:val="3"/>
-      </w:pPr>
-      <w:bookmarkStart w:id="119" w:name="_Toc235842306"/>
-      <w:bookmarkStart w:id="120" w:name="_Toc235842554"/>
-      <w:bookmarkStart w:id="121" w:name="_Toc235938066"/>
-      <w:bookmarkStart w:id="122" w:name="_Toc235938431"/>
-      <w:bookmarkStart w:id="123" w:name="_Toc497935997"/>
-      <w:bookmarkStart w:id="124" w:name="_Toc497936568"/>
-      <w:r>
-        <w:rPr>
-          <w:rFonts w:hint="eastAsia"/>
-        </w:rPr>
-        <w:t>5</w:t>
-      </w:r>
-      <w:r>
-        <w:rPr>
-          <w:rFonts w:hint="eastAsia"/>
-        </w:rPr>
-        <w:t>.2.5</w:t>
-      </w:r>
-      <w:r>
-        <w:rPr>
-          <w:rFonts w:hint="eastAsia"/>
-        </w:rPr>
-        <w:t>投资回收周期</w:t>
-      </w:r>
-      <w:bookmarkEnd w:id="119"/>
-      <w:bookmarkEnd w:id="120"/>
-      <w:bookmarkEnd w:id="121"/>
-      <w:bookmarkEnd w:id="122"/>
-      <w:bookmarkEnd w:id="123"/>
-      <w:bookmarkEnd w:id="124"/>
-    </w:p>
-    <w:p>
-      <w:r>
-        <w:rPr>
-          <w:rFonts w:hint="eastAsia"/>
-        </w:rPr>
-        <w:t>根据收益和投资比，第一年即可回收成本，达到盈利。</w:t>
-      </w:r>
-    </w:p>
-    <w:p>
-      <w:pPr>
-        <w:pStyle w:val="2"/>
-      </w:pPr>
-      <w:bookmarkStart w:id="125" w:name="_Toc235842307"/>
-      <w:bookmarkStart w:id="126" w:name="_Toc235842555"/>
-      <w:bookmarkStart w:id="127" w:name="_Toc235938067"/>
-      <w:bookmarkStart w:id="128" w:name="_Toc235938432"/>
-      <w:bookmarkStart w:id="129" w:name="_Toc497935998"/>
-      <w:bookmarkStart w:id="130" w:name="_Toc497936569"/>
-      <w:r>
-        <w:rPr>
-          <w:rFonts w:hint="eastAsia"/>
-        </w:rPr>
-        <w:t>5</w:t>
-      </w:r>
-      <w:r>
-        <w:rPr>
-          <w:rFonts w:hint="eastAsia"/>
-        </w:rPr>
-        <w:t>.3</w:t>
-      </w:r>
-      <w:r>
-        <w:rPr>
-          <w:rFonts w:hint="eastAsia"/>
-        </w:rPr>
-        <w:t>市场预测</w:t>
-      </w:r>
-      <w:bookmarkEnd w:id="125"/>
-      <w:bookmarkEnd w:id="126"/>
-      <w:bookmarkEnd w:id="127"/>
-      <w:bookmarkEnd w:id="128"/>
-      <w:bookmarkEnd w:id="129"/>
-      <w:bookmarkEnd w:id="130"/>
-    </w:p>
-    <w:p>
-      <w:r>
-        <w:rPr>
-          <w:rFonts w:hint="eastAsia"/>
-        </w:rPr>
-        <w:t>因长期城市学院缺乏统一的活动信息整合渠道，导致活动缺少整合。市场预期比较乐观。每月</w:t>
-      </w:r>
-      <w:r>
-        <w:rPr>
-          <w:rFonts w:hint="eastAsia"/>
-        </w:rPr>
-        <w:t>2000</w:t>
-      </w:r>
-      <w:r>
-        <w:rPr>
-          <w:rFonts w:hint="eastAsia"/>
-        </w:rPr>
-        <w:t>次一般使用者访问使用量，年访问量</w:t>
-      </w:r>
-      <w:r>
-        <w:rPr>
-          <w:rFonts w:hint="eastAsia"/>
-        </w:rPr>
-        <w:t>15000</w:t>
-      </w:r>
-      <w:r>
-        <w:rPr>
-          <w:rFonts w:hint="eastAsia"/>
-        </w:rPr>
-        <w:t>左右。每月</w:t>
-      </w:r>
-      <w:r>
-        <w:rPr>
-          <w:rFonts w:hint="eastAsia"/>
-        </w:rPr>
-        <w:t>100</w:t>
-      </w:r>
-      <w:r>
-        <w:rPr>
-          <w:rFonts w:hint="eastAsia"/>
-        </w:rPr>
-        <w:t>次活动审批审批使用量，每年</w:t>
-      </w:r>
-      <w:r>
-        <w:rPr>
-          <w:rFonts w:hint="eastAsia"/>
-        </w:rPr>
-        <w:t>1200</w:t>
-      </w:r>
-      <w:r>
-        <w:rPr>
-          <w:rFonts w:hint="eastAsia"/>
-        </w:rPr>
-        <w:t>项活动发布审核量。</w:t>
-      </w:r>
-    </w:p>
-    <w:p>
-      <w:pPr>
-        <w:pStyle w:val="1"/>
-      </w:pPr>
-      <w:bookmarkStart w:id="131" w:name="_Toc497935999"/>
-      <w:bookmarkStart w:id="132" w:name="_Toc497936570"/>
-      <w:r>
-        <w:rPr>
-          <w:rFonts w:hint="eastAsia"/>
-        </w:rPr>
-        <w:t>6</w:t>
-      </w:r>
-      <w:r>
-        <w:rPr>
-          <w:rFonts w:hint="eastAsia"/>
-        </w:rPr>
-        <w:t>操作可行性</w:t>
-      </w:r>
-      <w:bookmarkEnd w:id="131"/>
-      <w:bookmarkEnd w:id="132"/>
     </w:p>
     <w:p>
       <w:pPr>
@@ -8321,8 +9433,8 @@
       <w:pPr>
         <w:pStyle w:val="1"/>
       </w:pPr>
-      <w:bookmarkStart w:id="133" w:name="_Toc497936000"/>
-      <w:bookmarkStart w:id="134" w:name="_Toc497936571"/>
+      <w:bookmarkStart w:id="118" w:name="_Toc497936000"/>
+      <w:bookmarkStart w:id="119" w:name="_Toc497936571"/>
       <w:r>
         <w:rPr>
           <w:rFonts w:hint="eastAsia"/>
@@ -8335,8 +9447,8 @@
         </w:rPr>
         <w:t>结论</w:t>
       </w:r>
-      <w:bookmarkEnd w:id="133"/>
-      <w:bookmarkEnd w:id="134"/>
+      <w:bookmarkEnd w:id="118"/>
+      <w:bookmarkEnd w:id="119"/>
     </w:p>
     <w:p>
       <w:r>
@@ -10887,7 +11999,7 @@
 </file>
 
 <file path=customXml/itemProps1.xml><?xml version="1.0" encoding="utf-8"?>
-<ds:datastoreItem xmlns:ds="http://schemas.openxmlformats.org/officeDocument/2006/customXml" ds:itemID="{EAF11551-5C04-EA45-AEB2-C8209DB4BC1D}">
+<ds:datastoreItem xmlns:ds="http://schemas.openxmlformats.org/officeDocument/2006/customXml" ds:itemID="{828B3407-C25A-4145-8835-82AC907C572F}">
   <ds:schemaRefs>
     <ds:schemaRef ds:uri="http://schemas.openxmlformats.org/officeDocument/2006/bibliography"/>
   </ds:schemaRefs>

</xml_diff>